<commit_message>
Memoria final.docx Memoria final.pdf
</commit_message>
<xml_diff>
--- a/doc/Memoria final.docx
+++ b/doc/Memoria final.docx
@@ -1,6 +1,6 @@
 
 <file path=word/document.xml><?xml version="1.0" encoding="utf-8"?>
-<w:document xmlns:wpc="http://schemas.microsoft.com/office/word/2010/wordprocessingCanvas" xmlns:mc="http://schemas.openxmlformats.org/markup-compatibility/2006" xmlns:o="urn:schemas-microsoft-com:office:office" xmlns:r="http://schemas.openxmlformats.org/officeDocument/2006/relationships" xmlns:m="http://schemas.openxmlformats.org/officeDocument/2006/math" xmlns:v="urn:schemas-microsoft-com:vml" xmlns:wp14="http://schemas.microsoft.com/office/word/2010/wordprocessingDrawing" xmlns:wp="http://schemas.openxmlformats.org/drawingml/2006/wordprocessingDrawing" xmlns:w10="urn:schemas-microsoft-com:office:word" xmlns:w="http://schemas.openxmlformats.org/wordprocessingml/2006/main" xmlns:w14="http://schemas.microsoft.com/office/word/2010/wordml" xmlns:wpg="http://schemas.microsoft.com/office/word/2010/wordprocessingGroup" xmlns:wpi="http://schemas.microsoft.com/office/word/2010/wordprocessingInk" xmlns:wne="http://schemas.microsoft.com/office/word/2006/wordml" xmlns:wps="http://schemas.microsoft.com/office/word/2010/wordprocessingShape" mc:Ignorable="w14 wp14">
+<w:document xmlns:ve="http://schemas.openxmlformats.org/markup-compatibility/2006" xmlns:o="urn:schemas-microsoft-com:office:office" xmlns:r="http://schemas.openxmlformats.org/officeDocument/2006/relationships" xmlns:m="http://schemas.openxmlformats.org/officeDocument/2006/math" xmlns:v="urn:schemas-microsoft-com:vml" xmlns:wp="http://schemas.openxmlformats.org/drawingml/2006/wordprocessingDrawing" xmlns:w10="urn:schemas-microsoft-com:office:word" xmlns:w="http://schemas.openxmlformats.org/wordprocessingml/2006/main" xmlns:wne="http://schemas.microsoft.com/office/word/2006/wordml">
   <w:body>
     <w:p>
       <w:pPr>
@@ -109,10 +109,10 @@
                     <pic:cNvPicPr/>
                   </pic:nvPicPr>
                   <pic:blipFill>
-                    <a:blip r:embed="rId9" cstate="print">
+                    <a:blip r:embed="rId8" cstate="print">
                       <a:extLst>
                         <a:ext uri="{28A0092B-C50C-407E-A947-70E740481C1C}">
-                          <a14:useLocalDpi xmlns:a14="http://schemas.microsoft.com/office/drawing/2010/main" val="0"/>
+                          <a14:useLocalDpi xmlns:a14="http://schemas.microsoft.com/office/drawing/2010/main" xmlns:wps="http://schemas.microsoft.com/office/word/2010/wordprocessingShape" xmlns:wpi="http://schemas.microsoft.com/office/word/2010/wordprocessingInk" xmlns:wpg="http://schemas.microsoft.com/office/word/2010/wordprocessingGroup" xmlns:w14="http://schemas.microsoft.com/office/word/2010/wordml" xmlns:w="http://schemas.openxmlformats.org/wordprocessingml/2006/main" xmlns:w10="urn:schemas-microsoft-com:office:word" xmlns:wp14="http://schemas.microsoft.com/office/word/2010/wordprocessingDrawing" xmlns:v="urn:schemas-microsoft-com:vml" xmlns:o="urn:schemas-microsoft-com:office:office" xmlns:mc="http://schemas.openxmlformats.org/markup-compatibility/2006" xmlns:wpc="http://schemas.microsoft.com/office/word/2010/wordprocessingCanvas" xmlns="" val="0"/>
                         </a:ext>
                       </a:extLst>
                     </a:blip>
@@ -292,7 +292,7 @@
                     <pic:cNvPicPr/>
                   </pic:nvPicPr>
                   <pic:blipFill>
-                    <a:blip r:embed="rId10" cstate="print"/>
+                    <a:blip r:embed="rId9" cstate="print"/>
                     <a:stretch>
                       <a:fillRect/>
                     </a:stretch>
@@ -563,6 +563,7 @@
             <w:rPr>
               <w:rFonts w:eastAsiaTheme="minorEastAsia"/>
               <w:noProof/>
+              <w:sz w:val="22"/>
               <w:lang w:eastAsia="es-ES"/>
             </w:rPr>
           </w:pPr>
@@ -575,7 +576,7 @@
           <w:r>
             <w:fldChar w:fldCharType="separate"/>
           </w:r>
-          <w:hyperlink w:anchor="_Toc420753164" w:history="1">
+          <w:hyperlink w:anchor="_Toc420934688" w:history="1">
             <w:r>
               <w:rPr>
                 <w:rStyle w:val="Hipervnculo"/>
@@ -587,6 +588,7 @@
               <w:rPr>
                 <w:rFonts w:eastAsiaTheme="minorEastAsia"/>
                 <w:noProof/>
+                <w:sz w:val="22"/>
                 <w:lang w:eastAsia="es-ES"/>
               </w:rPr>
               <w:tab/>
@@ -617,7 +619,7 @@
                 <w:noProof/>
                 <w:webHidden/>
               </w:rPr>
-              <w:instrText xml:space="preserve"> PAGEREF _Toc420753164 \h </w:instrText>
+              <w:instrText xml:space="preserve"> PAGEREF _Toc420934688 \h </w:instrText>
             </w:r>
             <w:r>
               <w:rPr>
@@ -658,10 +660,11 @@
             <w:rPr>
               <w:rFonts w:eastAsiaTheme="minorEastAsia"/>
               <w:noProof/>
+              <w:sz w:val="22"/>
               <w:lang w:eastAsia="es-ES"/>
             </w:rPr>
           </w:pPr>
-          <w:hyperlink w:anchor="_Toc420753165" w:history="1">
+          <w:hyperlink w:anchor="_Toc420934689" w:history="1">
             <w:r>
               <w:rPr>
                 <w:rStyle w:val="Hipervnculo"/>
@@ -673,6 +676,7 @@
               <w:rPr>
                 <w:rFonts w:eastAsiaTheme="minorEastAsia"/>
                 <w:noProof/>
+                <w:sz w:val="22"/>
                 <w:lang w:eastAsia="es-ES"/>
               </w:rPr>
               <w:tab/>
@@ -703,7 +707,7 @@
                 <w:noProof/>
                 <w:webHidden/>
               </w:rPr>
-              <w:instrText xml:space="preserve"> PAGEREF _Toc420753165 \h </w:instrText>
+              <w:instrText xml:space="preserve"> PAGEREF _Toc420934689 \h </w:instrText>
             </w:r>
             <w:r>
               <w:rPr>
@@ -744,10 +748,11 @@
             <w:rPr>
               <w:rFonts w:eastAsiaTheme="minorEastAsia"/>
               <w:noProof/>
+              <w:sz w:val="22"/>
               <w:lang w:eastAsia="es-ES"/>
             </w:rPr>
           </w:pPr>
-          <w:hyperlink w:anchor="_Toc420753166" w:history="1">
+          <w:hyperlink w:anchor="_Toc420934690" w:history="1">
             <w:r>
               <w:rPr>
                 <w:rStyle w:val="Hipervnculo"/>
@@ -759,6 +764,7 @@
               <w:rPr>
                 <w:rFonts w:eastAsiaTheme="minorEastAsia"/>
                 <w:noProof/>
+                <w:sz w:val="22"/>
                 <w:lang w:eastAsia="es-ES"/>
               </w:rPr>
               <w:tab/>
@@ -789,7 +795,7 @@
                 <w:noProof/>
                 <w:webHidden/>
               </w:rPr>
-              <w:instrText xml:space="preserve"> PAGEREF _Toc420753166 \h </w:instrText>
+              <w:instrText xml:space="preserve"> PAGEREF _Toc420934690 \h </w:instrText>
             </w:r>
             <w:r>
               <w:rPr>
@@ -830,10 +836,11 @@
             <w:rPr>
               <w:rFonts w:eastAsiaTheme="minorEastAsia"/>
               <w:noProof/>
+              <w:sz w:val="22"/>
               <w:lang w:eastAsia="es-ES"/>
             </w:rPr>
           </w:pPr>
-          <w:hyperlink w:anchor="_Toc420753167" w:history="1">
+          <w:hyperlink w:anchor="_Toc420934691" w:history="1">
             <w:r>
               <w:rPr>
                 <w:rStyle w:val="Hipervnculo"/>
@@ -845,6 +852,7 @@
               <w:rPr>
                 <w:rFonts w:eastAsiaTheme="minorEastAsia"/>
                 <w:noProof/>
+                <w:sz w:val="22"/>
                 <w:lang w:eastAsia="es-ES"/>
               </w:rPr>
               <w:tab/>
@@ -875,7 +883,7 @@
                 <w:noProof/>
                 <w:webHidden/>
               </w:rPr>
-              <w:instrText xml:space="preserve"> PAGEREF _Toc420753167 \h </w:instrText>
+              <w:instrText xml:space="preserve"> PAGEREF _Toc420934691 \h </w:instrText>
             </w:r>
             <w:r>
               <w:rPr>
@@ -916,10 +924,11 @@
             <w:rPr>
               <w:rFonts w:eastAsiaTheme="minorEastAsia"/>
               <w:noProof/>
+              <w:sz w:val="22"/>
               <w:lang w:eastAsia="es-ES"/>
             </w:rPr>
           </w:pPr>
-          <w:hyperlink w:anchor="_Toc420753168" w:history="1">
+          <w:hyperlink w:anchor="_Toc420934692" w:history="1">
             <w:r>
               <w:rPr>
                 <w:rStyle w:val="Hipervnculo"/>
@@ -931,6 +940,7 @@
               <w:rPr>
                 <w:rFonts w:eastAsiaTheme="minorEastAsia"/>
                 <w:noProof/>
+                <w:sz w:val="22"/>
                 <w:lang w:eastAsia="es-ES"/>
               </w:rPr>
               <w:tab/>
@@ -961,7 +971,7 @@
                 <w:noProof/>
                 <w:webHidden/>
               </w:rPr>
-              <w:instrText xml:space="preserve"> PAGEREF _Toc420753168 \h </w:instrText>
+              <w:instrText xml:space="preserve"> PAGEREF _Toc420934692 \h </w:instrText>
             </w:r>
             <w:r>
               <w:rPr>
@@ -1001,10 +1011,11 @@
             <w:rPr>
               <w:rFonts w:eastAsiaTheme="minorEastAsia"/>
               <w:noProof/>
+              <w:sz w:val="22"/>
               <w:lang w:eastAsia="es-ES"/>
             </w:rPr>
           </w:pPr>
-          <w:hyperlink w:anchor="_Toc420753169" w:history="1">
+          <w:hyperlink w:anchor="_Toc420934693" w:history="1">
             <w:r>
               <w:rPr>
                 <w:rStyle w:val="Hipervnculo"/>
@@ -1016,6 +1027,7 @@
               <w:rPr>
                 <w:rFonts w:eastAsiaTheme="minorEastAsia"/>
                 <w:noProof/>
+                <w:sz w:val="22"/>
                 <w:lang w:eastAsia="es-ES"/>
               </w:rPr>
               <w:tab/>
@@ -1046,7 +1058,7 @@
                 <w:noProof/>
                 <w:webHidden/>
               </w:rPr>
-              <w:instrText xml:space="preserve"> PAGEREF _Toc420753169 \h </w:instrText>
+              <w:instrText xml:space="preserve"> PAGEREF _Toc420934693 \h </w:instrText>
             </w:r>
             <w:r>
               <w:rPr>
@@ -1086,10 +1098,11 @@
             <w:rPr>
               <w:rFonts w:eastAsiaTheme="minorEastAsia"/>
               <w:noProof/>
+              <w:sz w:val="22"/>
               <w:lang w:eastAsia="es-ES"/>
             </w:rPr>
           </w:pPr>
-          <w:hyperlink w:anchor="_Toc420753170" w:history="1">
+          <w:hyperlink w:anchor="_Toc420934694" w:history="1">
             <w:r>
               <w:rPr>
                 <w:rStyle w:val="Hipervnculo"/>
@@ -1101,6 +1114,7 @@
               <w:rPr>
                 <w:rFonts w:eastAsiaTheme="minorEastAsia"/>
                 <w:noProof/>
+                <w:sz w:val="22"/>
                 <w:lang w:eastAsia="es-ES"/>
               </w:rPr>
               <w:tab/>
@@ -1131,7 +1145,7 @@
                 <w:noProof/>
                 <w:webHidden/>
               </w:rPr>
-              <w:instrText xml:space="preserve"> PAGEREF _Toc420753170 \h </w:instrText>
+              <w:instrText xml:space="preserve"> PAGEREF _Toc420934694 \h </w:instrText>
             </w:r>
             <w:r>
               <w:rPr>
@@ -1172,10 +1186,11 @@
             <w:rPr>
               <w:rFonts w:eastAsiaTheme="minorEastAsia"/>
               <w:noProof/>
+              <w:sz w:val="22"/>
               <w:lang w:eastAsia="es-ES"/>
             </w:rPr>
           </w:pPr>
-          <w:hyperlink w:anchor="_Toc420753171" w:history="1">
+          <w:hyperlink w:anchor="_Toc420934695" w:history="1">
             <w:r>
               <w:rPr>
                 <w:rStyle w:val="Hipervnculo"/>
@@ -1187,6 +1202,7 @@
               <w:rPr>
                 <w:rFonts w:eastAsiaTheme="minorEastAsia"/>
                 <w:noProof/>
+                <w:sz w:val="22"/>
                 <w:lang w:eastAsia="es-ES"/>
               </w:rPr>
               <w:tab/>
@@ -1217,7 +1233,7 @@
                 <w:noProof/>
                 <w:webHidden/>
               </w:rPr>
-              <w:instrText xml:space="preserve"> PAGEREF _Toc420753171 \h </w:instrText>
+              <w:instrText xml:space="preserve"> PAGEREF _Toc420934695 \h </w:instrText>
             </w:r>
             <w:r>
               <w:rPr>
@@ -1258,10 +1274,11 @@
             <w:rPr>
               <w:rFonts w:eastAsiaTheme="minorEastAsia"/>
               <w:noProof/>
+              <w:sz w:val="22"/>
               <w:lang w:eastAsia="es-ES"/>
             </w:rPr>
           </w:pPr>
-          <w:hyperlink w:anchor="_Toc420753172" w:history="1">
+          <w:hyperlink w:anchor="_Toc420934696" w:history="1">
             <w:r>
               <w:rPr>
                 <w:rStyle w:val="Hipervnculo"/>
@@ -1273,6 +1290,7 @@
               <w:rPr>
                 <w:rFonts w:eastAsiaTheme="minorEastAsia"/>
                 <w:noProof/>
+                <w:sz w:val="22"/>
                 <w:lang w:eastAsia="es-ES"/>
               </w:rPr>
               <w:tab/>
@@ -1303,7 +1321,7 @@
                 <w:noProof/>
                 <w:webHidden/>
               </w:rPr>
-              <w:instrText xml:space="preserve"> PAGEREF _Toc420753172 \h </w:instrText>
+              <w:instrText xml:space="preserve"> PAGEREF _Toc420934696 \h </w:instrText>
             </w:r>
             <w:r>
               <w:rPr>
@@ -1344,10 +1362,11 @@
             <w:rPr>
               <w:rFonts w:eastAsiaTheme="minorEastAsia"/>
               <w:noProof/>
+              <w:sz w:val="22"/>
               <w:lang w:eastAsia="es-ES"/>
             </w:rPr>
           </w:pPr>
-          <w:hyperlink w:anchor="_Toc420753173" w:history="1">
+          <w:hyperlink w:anchor="_Toc420934697" w:history="1">
             <w:r>
               <w:rPr>
                 <w:rStyle w:val="Hipervnculo"/>
@@ -1359,6 +1378,7 @@
               <w:rPr>
                 <w:rFonts w:eastAsiaTheme="minorEastAsia"/>
                 <w:noProof/>
+                <w:sz w:val="22"/>
                 <w:lang w:eastAsia="es-ES"/>
               </w:rPr>
               <w:tab/>
@@ -1389,7 +1409,7 @@
                 <w:noProof/>
                 <w:webHidden/>
               </w:rPr>
-              <w:instrText xml:space="preserve"> PAGEREF _Toc420753173 \h </w:instrText>
+              <w:instrText xml:space="preserve"> PAGEREF _Toc420934697 \h </w:instrText>
             </w:r>
             <w:r>
               <w:rPr>
@@ -1429,10 +1449,11 @@
             <w:rPr>
               <w:rFonts w:eastAsiaTheme="minorEastAsia"/>
               <w:noProof/>
+              <w:sz w:val="22"/>
               <w:lang w:eastAsia="es-ES"/>
             </w:rPr>
           </w:pPr>
-          <w:hyperlink w:anchor="_Toc420753174" w:history="1">
+          <w:hyperlink w:anchor="_Toc420934698" w:history="1">
             <w:r>
               <w:rPr>
                 <w:rStyle w:val="Hipervnculo"/>
@@ -1444,6 +1465,7 @@
               <w:rPr>
                 <w:rFonts w:eastAsiaTheme="minorEastAsia"/>
                 <w:noProof/>
+                <w:sz w:val="22"/>
                 <w:lang w:eastAsia="es-ES"/>
               </w:rPr>
               <w:tab/>
@@ -1474,7 +1496,7 @@
                 <w:noProof/>
                 <w:webHidden/>
               </w:rPr>
-              <w:instrText xml:space="preserve"> PAGEREF _Toc420753174 \h </w:instrText>
+              <w:instrText xml:space="preserve"> PAGEREF _Toc420934698 \h </w:instrText>
             </w:r>
             <w:r>
               <w:rPr>
@@ -1515,10 +1537,11 @@
             <w:rPr>
               <w:rFonts w:eastAsiaTheme="minorEastAsia"/>
               <w:noProof/>
+              <w:sz w:val="22"/>
               <w:lang w:eastAsia="es-ES"/>
             </w:rPr>
           </w:pPr>
-          <w:hyperlink w:anchor="_Toc420753175" w:history="1">
+          <w:hyperlink w:anchor="_Toc420934699" w:history="1">
             <w:r>
               <w:rPr>
                 <w:rStyle w:val="Hipervnculo"/>
@@ -1530,6 +1553,7 @@
               <w:rPr>
                 <w:rFonts w:eastAsiaTheme="minorEastAsia"/>
                 <w:noProof/>
+                <w:sz w:val="22"/>
                 <w:lang w:eastAsia="es-ES"/>
               </w:rPr>
               <w:tab/>
@@ -1560,7 +1584,7 @@
                 <w:noProof/>
                 <w:webHidden/>
               </w:rPr>
-              <w:instrText xml:space="preserve"> PAGEREF _Toc420753175 \h </w:instrText>
+              <w:instrText xml:space="preserve"> PAGEREF _Toc420934699 \h </w:instrText>
             </w:r>
             <w:r>
               <w:rPr>
@@ -1601,10 +1625,11 @@
             <w:rPr>
               <w:rFonts w:eastAsiaTheme="minorEastAsia"/>
               <w:noProof/>
+              <w:sz w:val="22"/>
               <w:lang w:eastAsia="es-ES"/>
             </w:rPr>
           </w:pPr>
-          <w:hyperlink w:anchor="_Toc420753176" w:history="1">
+          <w:hyperlink w:anchor="_Toc420934700" w:history="1">
             <w:r>
               <w:rPr>
                 <w:rStyle w:val="Hipervnculo"/>
@@ -1616,6 +1641,7 @@
               <w:rPr>
                 <w:rFonts w:eastAsiaTheme="minorEastAsia"/>
                 <w:noProof/>
+                <w:sz w:val="22"/>
                 <w:lang w:eastAsia="es-ES"/>
               </w:rPr>
               <w:tab/>
@@ -1625,7 +1651,7 @@
                 <w:rStyle w:val="Hipervnculo"/>
                 <w:noProof/>
               </w:rPr>
-              <w:t>Pruebas realizadas, defectos encontrados y cambios y correcciones que ha habido que realizar.</w:t>
+              <w:t>Pruebas realizadas, defectos encontrados y cambios realizados</w:t>
             </w:r>
             <w:r>
               <w:rPr>
@@ -1646,7 +1672,7 @@
                 <w:noProof/>
                 <w:webHidden/>
               </w:rPr>
-              <w:instrText xml:space="preserve"> PAGEREF _Toc420753176 \h </w:instrText>
+              <w:instrText xml:space="preserve"> PAGEREF _Toc420934700 \h </w:instrText>
             </w:r>
             <w:r>
               <w:rPr>
@@ -1686,10 +1712,11 @@
             <w:rPr>
               <w:rFonts w:eastAsiaTheme="minorEastAsia"/>
               <w:noProof/>
+              <w:sz w:val="22"/>
               <w:lang w:eastAsia="es-ES"/>
             </w:rPr>
           </w:pPr>
-          <w:hyperlink w:anchor="_Toc420753177" w:history="1">
+          <w:hyperlink w:anchor="_Toc420934701" w:history="1">
             <w:r>
               <w:rPr>
                 <w:rStyle w:val="Hipervnculo"/>
@@ -1701,6 +1728,7 @@
               <w:rPr>
                 <w:rFonts w:eastAsiaTheme="minorEastAsia"/>
                 <w:noProof/>
+                <w:sz w:val="22"/>
                 <w:lang w:eastAsia="es-ES"/>
               </w:rPr>
               <w:tab/>
@@ -1731,7 +1759,7 @@
                 <w:noProof/>
                 <w:webHidden/>
               </w:rPr>
-              <w:instrText xml:space="preserve"> PAGEREF _Toc420753177 \h </w:instrText>
+              <w:instrText xml:space="preserve"> PAGEREF _Toc420934701 \h </w:instrText>
             </w:r>
             <w:r>
               <w:rPr>
@@ -1772,10 +1800,11 @@
             <w:rPr>
               <w:rFonts w:eastAsiaTheme="minorEastAsia"/>
               <w:noProof/>
+              <w:sz w:val="22"/>
               <w:lang w:eastAsia="es-ES"/>
             </w:rPr>
           </w:pPr>
-          <w:hyperlink w:anchor="_Toc420753178" w:history="1">
+          <w:hyperlink w:anchor="_Toc420934702" w:history="1">
             <w:r>
               <w:rPr>
                 <w:rStyle w:val="Hipervnculo"/>
@@ -1787,6 +1816,7 @@
               <w:rPr>
                 <w:rFonts w:eastAsiaTheme="minorEastAsia"/>
                 <w:noProof/>
+                <w:sz w:val="22"/>
                 <w:lang w:eastAsia="es-ES"/>
               </w:rPr>
               <w:tab/>
@@ -1817,7 +1847,7 @@
                 <w:noProof/>
                 <w:webHidden/>
               </w:rPr>
-              <w:instrText xml:space="preserve"> PAGEREF _Toc420753178 \h </w:instrText>
+              <w:instrText xml:space="preserve"> PAGEREF _Toc420934702 \h </w:instrText>
             </w:r>
             <w:r>
               <w:rPr>
@@ -1858,10 +1888,11 @@
             <w:rPr>
               <w:rFonts w:eastAsiaTheme="minorEastAsia"/>
               <w:noProof/>
+              <w:sz w:val="22"/>
               <w:lang w:eastAsia="es-ES"/>
             </w:rPr>
           </w:pPr>
-          <w:hyperlink w:anchor="_Toc420753179" w:history="1">
+          <w:hyperlink w:anchor="_Toc420934703" w:history="1">
             <w:r>
               <w:rPr>
                 <w:rStyle w:val="Hipervnculo"/>
@@ -1873,6 +1904,7 @@
               <w:rPr>
                 <w:rFonts w:eastAsiaTheme="minorEastAsia"/>
                 <w:noProof/>
+                <w:sz w:val="22"/>
                 <w:lang w:eastAsia="es-ES"/>
               </w:rPr>
               <w:tab/>
@@ -1903,7 +1935,7 @@
                 <w:noProof/>
                 <w:webHidden/>
               </w:rPr>
-              <w:instrText xml:space="preserve"> PAGEREF _Toc420753179 \h </w:instrText>
+              <w:instrText xml:space="preserve"> PAGEREF _Toc420934703 \h </w:instrText>
             </w:r>
             <w:r>
               <w:rPr>
@@ -1944,10 +1976,11 @@
             <w:rPr>
               <w:rFonts w:eastAsiaTheme="minorEastAsia"/>
               <w:noProof/>
+              <w:sz w:val="22"/>
               <w:lang w:eastAsia="es-ES"/>
             </w:rPr>
           </w:pPr>
-          <w:hyperlink w:anchor="_Toc420753180" w:history="1">
+          <w:hyperlink w:anchor="_Toc420934704" w:history="1">
             <w:r>
               <w:rPr>
                 <w:rStyle w:val="Hipervnculo"/>
@@ -1959,6 +1992,7 @@
               <w:rPr>
                 <w:rFonts w:eastAsiaTheme="minorEastAsia"/>
                 <w:noProof/>
+                <w:sz w:val="22"/>
                 <w:lang w:eastAsia="es-ES"/>
               </w:rPr>
               <w:tab/>
@@ -1989,7 +2023,7 @@
                 <w:noProof/>
                 <w:webHidden/>
               </w:rPr>
-              <w:instrText xml:space="preserve"> PAGEREF _Toc420753180 \h </w:instrText>
+              <w:instrText xml:space="preserve"> PAGEREF _Toc420934704 \h </w:instrText>
             </w:r>
             <w:r>
               <w:rPr>
@@ -2029,10 +2063,11 @@
             <w:rPr>
               <w:rFonts w:eastAsiaTheme="minorEastAsia"/>
               <w:noProof/>
+              <w:sz w:val="22"/>
               <w:lang w:eastAsia="es-ES"/>
             </w:rPr>
           </w:pPr>
-          <w:hyperlink w:anchor="_Toc420753181" w:history="1">
+          <w:hyperlink w:anchor="_Toc420934705" w:history="1">
             <w:r>
               <w:rPr>
                 <w:rStyle w:val="Hipervnculo"/>
@@ -2044,6 +2079,7 @@
               <w:rPr>
                 <w:rFonts w:eastAsiaTheme="minorEastAsia"/>
                 <w:noProof/>
+                <w:sz w:val="22"/>
                 <w:lang w:eastAsia="es-ES"/>
               </w:rPr>
               <w:tab/>
@@ -2074,7 +2110,7 @@
                 <w:noProof/>
                 <w:webHidden/>
               </w:rPr>
-              <w:instrText xml:space="preserve"> PAGEREF _Toc420753181 \h </w:instrText>
+              <w:instrText xml:space="preserve"> PAGEREF _Toc420934705 \h </w:instrText>
             </w:r>
             <w:r>
               <w:rPr>
@@ -2115,10 +2151,11 @@
             <w:rPr>
               <w:rFonts w:eastAsiaTheme="minorEastAsia"/>
               <w:noProof/>
+              <w:sz w:val="22"/>
               <w:lang w:eastAsia="es-ES"/>
             </w:rPr>
           </w:pPr>
-          <w:hyperlink w:anchor="_Toc420753182" w:history="1">
+          <w:hyperlink w:anchor="_Toc420934706" w:history="1">
             <w:r>
               <w:rPr>
                 <w:rStyle w:val="Hipervnculo"/>
@@ -2130,6 +2167,7 @@
               <w:rPr>
                 <w:rFonts w:eastAsiaTheme="minorEastAsia"/>
                 <w:noProof/>
+                <w:sz w:val="22"/>
                 <w:lang w:eastAsia="es-ES"/>
               </w:rPr>
               <w:tab/>
@@ -2160,7 +2198,7 @@
                 <w:noProof/>
                 <w:webHidden/>
               </w:rPr>
-              <w:instrText xml:space="preserve"> PAGEREF _Toc420753182 \h </w:instrText>
+              <w:instrText xml:space="preserve"> PAGEREF _Toc420934706 \h </w:instrText>
             </w:r>
             <w:r>
               <w:rPr>
@@ -2201,10 +2239,11 @@
             <w:rPr>
               <w:rFonts w:eastAsiaTheme="minorEastAsia"/>
               <w:noProof/>
+              <w:sz w:val="22"/>
               <w:lang w:eastAsia="es-ES"/>
             </w:rPr>
           </w:pPr>
-          <w:hyperlink w:anchor="_Toc420753183" w:history="1">
+          <w:hyperlink w:anchor="_Toc420934707" w:history="1">
             <w:r>
               <w:rPr>
                 <w:rStyle w:val="Hipervnculo"/>
@@ -2216,6 +2255,7 @@
               <w:rPr>
                 <w:rFonts w:eastAsiaTheme="minorEastAsia"/>
                 <w:noProof/>
+                <w:sz w:val="22"/>
                 <w:lang w:eastAsia="es-ES"/>
               </w:rPr>
               <w:tab/>
@@ -2246,7 +2286,7 @@
                 <w:noProof/>
                 <w:webHidden/>
               </w:rPr>
-              <w:instrText xml:space="preserve"> PAGEREF _Toc420753183 \h </w:instrText>
+              <w:instrText xml:space="preserve"> PAGEREF _Toc420934707 \h </w:instrText>
             </w:r>
             <w:r>
               <w:rPr>
@@ -2287,10 +2327,11 @@
             <w:rPr>
               <w:rFonts w:eastAsiaTheme="minorEastAsia"/>
               <w:noProof/>
+              <w:sz w:val="22"/>
               <w:lang w:eastAsia="es-ES"/>
             </w:rPr>
           </w:pPr>
-          <w:hyperlink w:anchor="_Toc420753184" w:history="1">
+          <w:hyperlink w:anchor="_Toc420934708" w:history="1">
             <w:r>
               <w:rPr>
                 <w:rStyle w:val="Hipervnculo"/>
@@ -2302,6 +2343,7 @@
               <w:rPr>
                 <w:rFonts w:eastAsiaTheme="minorEastAsia"/>
                 <w:noProof/>
+                <w:sz w:val="22"/>
                 <w:lang w:eastAsia="es-ES"/>
               </w:rPr>
               <w:tab/>
@@ -2332,7 +2374,7 @@
                 <w:noProof/>
                 <w:webHidden/>
               </w:rPr>
-              <w:instrText xml:space="preserve"> PAGEREF _Toc420753184 \h </w:instrText>
+              <w:instrText xml:space="preserve"> PAGEREF _Toc420934708 \h </w:instrText>
             </w:r>
             <w:r>
               <w:rPr>
@@ -2373,10 +2415,11 @@
             <w:rPr>
               <w:rFonts w:eastAsiaTheme="minorEastAsia"/>
               <w:noProof/>
+              <w:sz w:val="22"/>
               <w:lang w:eastAsia="es-ES"/>
             </w:rPr>
           </w:pPr>
-          <w:hyperlink w:anchor="_Toc420753185" w:history="1">
+          <w:hyperlink w:anchor="_Toc420934709" w:history="1">
             <w:r>
               <w:rPr>
                 <w:rStyle w:val="Hipervnculo"/>
@@ -2388,6 +2431,7 @@
               <w:rPr>
                 <w:rFonts w:eastAsiaTheme="minorEastAsia"/>
                 <w:noProof/>
+                <w:sz w:val="22"/>
                 <w:lang w:eastAsia="es-ES"/>
               </w:rPr>
               <w:tab/>
@@ -2418,7 +2462,7 @@
                 <w:noProof/>
                 <w:webHidden/>
               </w:rPr>
-              <w:instrText xml:space="preserve"> PAGEREF _Toc420753185 \h </w:instrText>
+              <w:instrText xml:space="preserve"> PAGEREF _Toc420934709 \h </w:instrText>
             </w:r>
             <w:r>
               <w:rPr>
@@ -2459,10 +2503,11 @@
             <w:rPr>
               <w:rFonts w:eastAsiaTheme="minorEastAsia"/>
               <w:noProof/>
+              <w:sz w:val="22"/>
               <w:lang w:eastAsia="es-ES"/>
             </w:rPr>
           </w:pPr>
-          <w:hyperlink w:anchor="_Toc420753186" w:history="1">
+          <w:hyperlink w:anchor="_Toc420934710" w:history="1">
             <w:r>
               <w:rPr>
                 <w:rStyle w:val="Hipervnculo"/>
@@ -2474,6 +2519,7 @@
               <w:rPr>
                 <w:rFonts w:eastAsiaTheme="minorEastAsia"/>
                 <w:noProof/>
+                <w:sz w:val="22"/>
                 <w:lang w:eastAsia="es-ES"/>
               </w:rPr>
               <w:tab/>
@@ -2504,7 +2550,7 @@
                 <w:noProof/>
                 <w:webHidden/>
               </w:rPr>
-              <w:instrText xml:space="preserve"> PAGEREF _Toc420753186 \h </w:instrText>
+              <w:instrText xml:space="preserve"> PAGEREF _Toc420934710 \h </w:instrText>
             </w:r>
             <w:r>
               <w:rPr>
@@ -2545,10 +2591,11 @@
             <w:rPr>
               <w:rFonts w:eastAsiaTheme="minorEastAsia"/>
               <w:noProof/>
+              <w:sz w:val="22"/>
               <w:lang w:eastAsia="es-ES"/>
             </w:rPr>
           </w:pPr>
-          <w:hyperlink w:anchor="_Toc420753187" w:history="1">
+          <w:hyperlink w:anchor="_Toc420934711" w:history="1">
             <w:r>
               <w:rPr>
                 <w:rStyle w:val="Hipervnculo"/>
@@ -2560,6 +2607,7 @@
               <w:rPr>
                 <w:rFonts w:eastAsiaTheme="minorEastAsia"/>
                 <w:noProof/>
+                <w:sz w:val="22"/>
                 <w:lang w:eastAsia="es-ES"/>
               </w:rPr>
               <w:tab/>
@@ -2590,7 +2638,7 @@
                 <w:noProof/>
                 <w:webHidden/>
               </w:rPr>
-              <w:instrText xml:space="preserve"> PAGEREF _Toc420753187 \h </w:instrText>
+              <w:instrText xml:space="preserve"> PAGEREF _Toc420934711 \h </w:instrText>
             </w:r>
             <w:r>
               <w:rPr>
@@ -2631,10 +2679,11 @@
             <w:rPr>
               <w:rFonts w:eastAsiaTheme="minorEastAsia"/>
               <w:noProof/>
+              <w:sz w:val="22"/>
               <w:lang w:eastAsia="es-ES"/>
             </w:rPr>
           </w:pPr>
-          <w:hyperlink w:anchor="_Toc420753188" w:history="1">
+          <w:hyperlink w:anchor="_Toc420934712" w:history="1">
             <w:r>
               <w:rPr>
                 <w:rStyle w:val="Hipervnculo"/>
@@ -2646,6 +2695,7 @@
               <w:rPr>
                 <w:rFonts w:eastAsiaTheme="minorEastAsia"/>
                 <w:noProof/>
+                <w:sz w:val="22"/>
                 <w:lang w:eastAsia="es-ES"/>
               </w:rPr>
               <w:tab/>
@@ -2676,7 +2726,7 @@
                 <w:noProof/>
                 <w:webHidden/>
               </w:rPr>
-              <w:instrText xml:space="preserve"> PAGEREF _Toc420753188 \h </w:instrText>
+              <w:instrText xml:space="preserve"> PAGEREF _Toc420934712 \h </w:instrText>
             </w:r>
             <w:r>
               <w:rPr>
@@ -2717,10 +2767,11 @@
             <w:rPr>
               <w:rFonts w:eastAsiaTheme="minorEastAsia"/>
               <w:noProof/>
+              <w:sz w:val="22"/>
               <w:lang w:eastAsia="es-ES"/>
             </w:rPr>
           </w:pPr>
-          <w:hyperlink w:anchor="_Toc420753189" w:history="1">
+          <w:hyperlink w:anchor="_Toc420934713" w:history="1">
             <w:r>
               <w:rPr>
                 <w:rStyle w:val="Hipervnculo"/>
@@ -2732,6 +2783,7 @@
               <w:rPr>
                 <w:rFonts w:eastAsiaTheme="minorEastAsia"/>
                 <w:noProof/>
+                <w:sz w:val="22"/>
                 <w:lang w:eastAsia="es-ES"/>
               </w:rPr>
               <w:tab/>
@@ -2762,7 +2814,7 @@
                 <w:noProof/>
                 <w:webHidden/>
               </w:rPr>
-              <w:instrText xml:space="preserve"> PAGEREF _Toc420753189 \h </w:instrText>
+              <w:instrText xml:space="preserve"> PAGEREF _Toc420934713 \h </w:instrText>
             </w:r>
             <w:r>
               <w:rPr>
@@ -2803,10 +2855,11 @@
             <w:rPr>
               <w:rFonts w:eastAsiaTheme="minorEastAsia"/>
               <w:noProof/>
+              <w:sz w:val="22"/>
               <w:lang w:eastAsia="es-ES"/>
             </w:rPr>
           </w:pPr>
-          <w:hyperlink w:anchor="_Toc420753190" w:history="1">
+          <w:hyperlink w:anchor="_Toc420934714" w:history="1">
             <w:r>
               <w:rPr>
                 <w:rStyle w:val="Hipervnculo"/>
@@ -2818,6 +2871,7 @@
               <w:rPr>
                 <w:rFonts w:eastAsiaTheme="minorEastAsia"/>
                 <w:noProof/>
+                <w:sz w:val="22"/>
                 <w:lang w:eastAsia="es-ES"/>
               </w:rPr>
               <w:tab/>
@@ -2848,7 +2902,7 @@
                 <w:noProof/>
                 <w:webHidden/>
               </w:rPr>
-              <w:instrText xml:space="preserve"> PAGEREF _Toc420753190 \h </w:instrText>
+              <w:instrText xml:space="preserve"> PAGEREF _Toc420934714 \h </w:instrText>
             </w:r>
             <w:r>
               <w:rPr>
@@ -2889,10 +2943,11 @@
             <w:rPr>
               <w:rFonts w:eastAsiaTheme="minorEastAsia"/>
               <w:noProof/>
+              <w:sz w:val="22"/>
               <w:lang w:eastAsia="es-ES"/>
             </w:rPr>
           </w:pPr>
-          <w:hyperlink w:anchor="_Toc420753191" w:history="1">
+          <w:hyperlink w:anchor="_Toc420934715" w:history="1">
             <w:r>
               <w:rPr>
                 <w:rStyle w:val="Hipervnculo"/>
@@ -2904,6 +2959,7 @@
               <w:rPr>
                 <w:rFonts w:eastAsiaTheme="minorEastAsia"/>
                 <w:noProof/>
+                <w:sz w:val="22"/>
                 <w:lang w:eastAsia="es-ES"/>
               </w:rPr>
               <w:tab/>
@@ -2934,7 +2990,7 @@
                 <w:noProof/>
                 <w:webHidden/>
               </w:rPr>
-              <w:instrText xml:space="preserve"> PAGEREF _Toc420753191 \h </w:instrText>
+              <w:instrText xml:space="preserve"> PAGEREF _Toc420934715 \h </w:instrText>
             </w:r>
             <w:r>
               <w:rPr>
@@ -2975,10 +3031,11 @@
             <w:rPr>
               <w:rFonts w:eastAsiaTheme="minorEastAsia"/>
               <w:noProof/>
+              <w:sz w:val="22"/>
               <w:lang w:eastAsia="es-ES"/>
             </w:rPr>
           </w:pPr>
-          <w:hyperlink w:anchor="_Toc420753192" w:history="1">
+          <w:hyperlink w:anchor="_Toc420934716" w:history="1">
             <w:r>
               <w:rPr>
                 <w:rStyle w:val="Hipervnculo"/>
@@ -2990,6 +3047,7 @@
               <w:rPr>
                 <w:rFonts w:eastAsiaTheme="minorEastAsia"/>
                 <w:noProof/>
+                <w:sz w:val="22"/>
                 <w:lang w:eastAsia="es-ES"/>
               </w:rPr>
               <w:tab/>
@@ -3020,7 +3078,7 @@
                 <w:noProof/>
                 <w:webHidden/>
               </w:rPr>
-              <w:instrText xml:space="preserve"> PAGEREF _Toc420753192 \h </w:instrText>
+              <w:instrText xml:space="preserve"> PAGEREF _Toc420934716 \h </w:instrText>
             </w:r>
             <w:r>
               <w:rPr>
@@ -3061,10 +3119,11 @@
             <w:rPr>
               <w:rFonts w:eastAsiaTheme="minorEastAsia"/>
               <w:noProof/>
+              <w:sz w:val="22"/>
               <w:lang w:eastAsia="es-ES"/>
             </w:rPr>
           </w:pPr>
-          <w:hyperlink w:anchor="_Toc420753193" w:history="1">
+          <w:hyperlink w:anchor="_Toc420934717" w:history="1">
             <w:r>
               <w:rPr>
                 <w:rStyle w:val="Hipervnculo"/>
@@ -3076,6 +3135,7 @@
               <w:rPr>
                 <w:rFonts w:eastAsiaTheme="minorEastAsia"/>
                 <w:noProof/>
+                <w:sz w:val="22"/>
                 <w:lang w:eastAsia="es-ES"/>
               </w:rPr>
               <w:tab/>
@@ -3106,7 +3166,7 @@
                 <w:noProof/>
                 <w:webHidden/>
               </w:rPr>
-              <w:instrText xml:space="preserve"> PAGEREF _Toc420753193 \h </w:instrText>
+              <w:instrText xml:space="preserve"> PAGEREF _Toc420934717 \h </w:instrText>
             </w:r>
             <w:r>
               <w:rPr>
@@ -3146,10 +3206,11 @@
             <w:rPr>
               <w:rFonts w:eastAsiaTheme="minorEastAsia"/>
               <w:noProof/>
+              <w:sz w:val="22"/>
               <w:lang w:eastAsia="es-ES"/>
             </w:rPr>
           </w:pPr>
-          <w:hyperlink w:anchor="_Toc420753194" w:history="1">
+          <w:hyperlink w:anchor="_Toc420934718" w:history="1">
             <w:r>
               <w:rPr>
                 <w:rStyle w:val="Hipervnculo"/>
@@ -3161,6 +3222,7 @@
               <w:rPr>
                 <w:rFonts w:eastAsiaTheme="minorEastAsia"/>
                 <w:noProof/>
+                <w:sz w:val="22"/>
                 <w:lang w:eastAsia="es-ES"/>
               </w:rPr>
               <w:tab/>
@@ -3191,7 +3253,7 @@
                 <w:noProof/>
                 <w:webHidden/>
               </w:rPr>
-              <w:instrText xml:space="preserve"> PAGEREF _Toc420753194 \h </w:instrText>
+              <w:instrText xml:space="preserve"> PAGEREF _Toc420934718 \h </w:instrText>
             </w:r>
             <w:r>
               <w:rPr>
@@ -3232,10 +3294,11 @@
             <w:rPr>
               <w:rFonts w:eastAsiaTheme="minorEastAsia"/>
               <w:noProof/>
+              <w:sz w:val="22"/>
               <w:lang w:eastAsia="es-ES"/>
             </w:rPr>
           </w:pPr>
-          <w:hyperlink w:anchor="_Toc420753195" w:history="1">
+          <w:hyperlink w:anchor="_Toc420934719" w:history="1">
             <w:r>
               <w:rPr>
                 <w:rStyle w:val="Hipervnculo"/>
@@ -3247,6 +3310,7 @@
               <w:rPr>
                 <w:rFonts w:eastAsiaTheme="minorEastAsia"/>
                 <w:noProof/>
+                <w:sz w:val="22"/>
                 <w:lang w:eastAsia="es-ES"/>
               </w:rPr>
               <w:tab/>
@@ -3277,7 +3341,7 @@
                 <w:noProof/>
                 <w:webHidden/>
               </w:rPr>
-              <w:instrText xml:space="preserve"> PAGEREF _Toc420753195 \h </w:instrText>
+              <w:instrText xml:space="preserve"> PAGEREF _Toc420934719 \h </w:instrText>
             </w:r>
             <w:r>
               <w:rPr>
@@ -3318,10 +3382,11 @@
             <w:rPr>
               <w:rFonts w:eastAsiaTheme="minorEastAsia"/>
               <w:noProof/>
+              <w:sz w:val="22"/>
               <w:lang w:eastAsia="es-ES"/>
             </w:rPr>
           </w:pPr>
-          <w:hyperlink w:anchor="_Toc420753196" w:history="1">
+          <w:hyperlink w:anchor="_Toc420934720" w:history="1">
             <w:r>
               <w:rPr>
                 <w:rStyle w:val="Hipervnculo"/>
@@ -3333,6 +3398,7 @@
               <w:rPr>
                 <w:rFonts w:eastAsiaTheme="minorEastAsia"/>
                 <w:noProof/>
+                <w:sz w:val="22"/>
                 <w:lang w:eastAsia="es-ES"/>
               </w:rPr>
               <w:tab/>
@@ -3363,7 +3429,7 @@
                 <w:noProof/>
                 <w:webHidden/>
               </w:rPr>
-              <w:instrText xml:space="preserve"> PAGEREF _Toc420753196 \h </w:instrText>
+              <w:instrText xml:space="preserve"> PAGEREF _Toc420934720 \h </w:instrText>
             </w:r>
             <w:r>
               <w:rPr>
@@ -3404,10 +3470,11 @@
             <w:rPr>
               <w:rFonts w:eastAsiaTheme="minorEastAsia"/>
               <w:noProof/>
+              <w:sz w:val="22"/>
               <w:lang w:eastAsia="es-ES"/>
             </w:rPr>
           </w:pPr>
-          <w:hyperlink w:anchor="_Toc420753197" w:history="1">
+          <w:hyperlink w:anchor="_Toc420934721" w:history="1">
             <w:r>
               <w:rPr>
                 <w:rStyle w:val="Hipervnculo"/>
@@ -3419,6 +3486,7 @@
               <w:rPr>
                 <w:rFonts w:eastAsiaTheme="minorEastAsia"/>
                 <w:noProof/>
+                <w:sz w:val="22"/>
                 <w:lang w:eastAsia="es-ES"/>
               </w:rPr>
               <w:tab/>
@@ -3449,7 +3517,7 @@
                 <w:noProof/>
                 <w:webHidden/>
               </w:rPr>
-              <w:instrText xml:space="preserve"> PAGEREF _Toc420753197 \h </w:instrText>
+              <w:instrText xml:space="preserve"> PAGEREF _Toc420934721 \h </w:instrText>
             </w:r>
             <w:r>
               <w:rPr>
@@ -3490,10 +3558,11 @@
             <w:rPr>
               <w:rFonts w:eastAsiaTheme="minorEastAsia"/>
               <w:noProof/>
+              <w:sz w:val="22"/>
               <w:lang w:eastAsia="es-ES"/>
             </w:rPr>
           </w:pPr>
-          <w:hyperlink w:anchor="_Toc420753198" w:history="1">
+          <w:hyperlink w:anchor="_Toc420934722" w:history="1">
             <w:r>
               <w:rPr>
                 <w:rStyle w:val="Hipervnculo"/>
@@ -3505,6 +3574,7 @@
               <w:rPr>
                 <w:rFonts w:eastAsiaTheme="minorEastAsia"/>
                 <w:noProof/>
+                <w:sz w:val="22"/>
                 <w:lang w:eastAsia="es-ES"/>
               </w:rPr>
               <w:tab/>
@@ -3535,7 +3605,7 @@
                 <w:noProof/>
                 <w:webHidden/>
               </w:rPr>
-              <w:instrText xml:space="preserve"> PAGEREF _Toc420753198 \h </w:instrText>
+              <w:instrText xml:space="preserve"> PAGEREF _Toc420934722 \h </w:instrText>
             </w:r>
             <w:r>
               <w:rPr>
@@ -3575,10 +3645,11 @@
             <w:rPr>
               <w:rFonts w:eastAsiaTheme="minorEastAsia"/>
               <w:noProof/>
+              <w:sz w:val="22"/>
               <w:lang w:eastAsia="es-ES"/>
             </w:rPr>
           </w:pPr>
-          <w:hyperlink w:anchor="_Toc420753199" w:history="1">
+          <w:hyperlink w:anchor="_Toc420934723" w:history="1">
             <w:r>
               <w:rPr>
                 <w:rStyle w:val="Hipervnculo"/>
@@ -3590,6 +3661,7 @@
               <w:rPr>
                 <w:rFonts w:eastAsiaTheme="minorEastAsia"/>
                 <w:noProof/>
+                <w:sz w:val="22"/>
                 <w:lang w:eastAsia="es-ES"/>
               </w:rPr>
               <w:tab/>
@@ -3620,7 +3692,7 @@
                 <w:noProof/>
                 <w:webHidden/>
               </w:rPr>
-              <w:instrText xml:space="preserve"> PAGEREF _Toc420753199 \h </w:instrText>
+              <w:instrText xml:space="preserve"> PAGEREF _Toc420934723 \h </w:instrText>
             </w:r>
             <w:r>
               <w:rPr>
@@ -3661,10 +3733,11 @@
             <w:rPr>
               <w:rFonts w:eastAsiaTheme="minorEastAsia"/>
               <w:noProof/>
+              <w:sz w:val="22"/>
               <w:lang w:eastAsia="es-ES"/>
             </w:rPr>
           </w:pPr>
-          <w:hyperlink w:anchor="_Toc420753200" w:history="1">
+          <w:hyperlink w:anchor="_Toc420934724" w:history="1">
             <w:r>
               <w:rPr>
                 <w:rStyle w:val="Hipervnculo"/>
@@ -3676,6 +3749,7 @@
               <w:rPr>
                 <w:rFonts w:eastAsiaTheme="minorEastAsia"/>
                 <w:noProof/>
+                <w:sz w:val="22"/>
                 <w:lang w:eastAsia="es-ES"/>
               </w:rPr>
               <w:tab/>
@@ -3706,7 +3780,7 @@
                 <w:noProof/>
                 <w:webHidden/>
               </w:rPr>
-              <w:instrText xml:space="preserve"> PAGEREF _Toc420753200 \h </w:instrText>
+              <w:instrText xml:space="preserve"> PAGEREF _Toc420934724 \h </w:instrText>
             </w:r>
             <w:r>
               <w:rPr>
@@ -3747,10 +3821,11 @@
             <w:rPr>
               <w:rFonts w:eastAsiaTheme="minorEastAsia"/>
               <w:noProof/>
+              <w:sz w:val="22"/>
               <w:lang w:eastAsia="es-ES"/>
             </w:rPr>
           </w:pPr>
-          <w:hyperlink w:anchor="_Toc420753201" w:history="1">
+          <w:hyperlink w:anchor="_Toc420934725" w:history="1">
             <w:r>
               <w:rPr>
                 <w:rStyle w:val="Hipervnculo"/>
@@ -3762,6 +3837,7 @@
               <w:rPr>
                 <w:rFonts w:eastAsiaTheme="minorEastAsia"/>
                 <w:noProof/>
+                <w:sz w:val="22"/>
                 <w:lang w:eastAsia="es-ES"/>
               </w:rPr>
               <w:tab/>
@@ -3792,7 +3868,7 @@
                 <w:noProof/>
                 <w:webHidden/>
               </w:rPr>
-              <w:instrText xml:space="preserve"> PAGEREF _Toc420753201 \h </w:instrText>
+              <w:instrText xml:space="preserve"> PAGEREF _Toc420934725 \h </w:instrText>
             </w:r>
             <w:r>
               <w:rPr>
@@ -3833,10 +3909,11 @@
             <w:rPr>
               <w:rFonts w:eastAsiaTheme="minorEastAsia"/>
               <w:noProof/>
+              <w:sz w:val="22"/>
               <w:lang w:eastAsia="es-ES"/>
             </w:rPr>
           </w:pPr>
-          <w:hyperlink w:anchor="_Toc420753202" w:history="1">
+          <w:hyperlink w:anchor="_Toc420934726" w:history="1">
             <w:r>
               <w:rPr>
                 <w:rStyle w:val="Hipervnculo"/>
@@ -3848,6 +3925,7 @@
               <w:rPr>
                 <w:rFonts w:eastAsiaTheme="minorEastAsia"/>
                 <w:noProof/>
+                <w:sz w:val="22"/>
                 <w:lang w:eastAsia="es-ES"/>
               </w:rPr>
               <w:tab/>
@@ -3878,7 +3956,7 @@
                 <w:noProof/>
                 <w:webHidden/>
               </w:rPr>
-              <w:instrText xml:space="preserve"> PAGEREF _Toc420753202 \h </w:instrText>
+              <w:instrText xml:space="preserve"> PAGEREF _Toc420934726 \h </w:instrText>
             </w:r>
             <w:r>
               <w:rPr>
@@ -3919,10 +3997,11 @@
             <w:rPr>
               <w:rFonts w:eastAsiaTheme="minorEastAsia"/>
               <w:noProof/>
+              <w:sz w:val="22"/>
               <w:lang w:eastAsia="es-ES"/>
             </w:rPr>
           </w:pPr>
-          <w:hyperlink w:anchor="_Toc420753203" w:history="1">
+          <w:hyperlink w:anchor="_Toc420934727" w:history="1">
             <w:r>
               <w:rPr>
                 <w:rStyle w:val="Hipervnculo"/>
@@ -3934,6 +4013,7 @@
               <w:rPr>
                 <w:rFonts w:eastAsiaTheme="minorEastAsia"/>
                 <w:noProof/>
+                <w:sz w:val="22"/>
                 <w:lang w:eastAsia="es-ES"/>
               </w:rPr>
               <w:tab/>
@@ -3964,7 +4044,7 @@
                 <w:noProof/>
                 <w:webHidden/>
               </w:rPr>
-              <w:instrText xml:space="preserve"> PAGEREF _Toc420753203 \h </w:instrText>
+              <w:instrText xml:space="preserve"> PAGEREF _Toc420934727 \h </w:instrText>
             </w:r>
             <w:r>
               <w:rPr>
@@ -4005,10 +4085,11 @@
             <w:rPr>
               <w:rFonts w:eastAsiaTheme="minorEastAsia"/>
               <w:noProof/>
+              <w:sz w:val="22"/>
               <w:lang w:eastAsia="es-ES"/>
             </w:rPr>
           </w:pPr>
-          <w:hyperlink w:anchor="_Toc420753204" w:history="1">
+          <w:hyperlink w:anchor="_Toc420934728" w:history="1">
             <w:r>
               <w:rPr>
                 <w:rStyle w:val="Hipervnculo"/>
@@ -4020,6 +4101,7 @@
               <w:rPr>
                 <w:rFonts w:eastAsiaTheme="minorEastAsia"/>
                 <w:noProof/>
+                <w:sz w:val="22"/>
                 <w:lang w:eastAsia="es-ES"/>
               </w:rPr>
               <w:tab/>
@@ -4050,7 +4132,7 @@
                 <w:noProof/>
                 <w:webHidden/>
               </w:rPr>
-              <w:instrText xml:space="preserve"> PAGEREF _Toc420753204 \h </w:instrText>
+              <w:instrText xml:space="preserve"> PAGEREF _Toc420934728 \h </w:instrText>
             </w:r>
             <w:r>
               <w:rPr>
@@ -4090,10 +4172,11 @@
             <w:rPr>
               <w:rFonts w:eastAsiaTheme="minorEastAsia"/>
               <w:noProof/>
+              <w:sz w:val="22"/>
               <w:lang w:eastAsia="es-ES"/>
             </w:rPr>
           </w:pPr>
-          <w:hyperlink w:anchor="_Toc420753205" w:history="1">
+          <w:hyperlink w:anchor="_Toc420934729" w:history="1">
             <w:r>
               <w:rPr>
                 <w:rStyle w:val="Hipervnculo"/>
@@ -4105,6 +4188,7 @@
               <w:rPr>
                 <w:rFonts w:eastAsiaTheme="minorEastAsia"/>
                 <w:noProof/>
+                <w:sz w:val="22"/>
                 <w:lang w:eastAsia="es-ES"/>
               </w:rPr>
               <w:tab/>
@@ -4135,7 +4219,7 @@
                 <w:noProof/>
                 <w:webHidden/>
               </w:rPr>
-              <w:instrText xml:space="preserve"> PAGEREF _Toc420753205 \h </w:instrText>
+              <w:instrText xml:space="preserve"> PAGEREF _Toc420934729 \h </w:instrText>
             </w:r>
             <w:r>
               <w:rPr>
@@ -4176,10 +4260,11 @@
             <w:rPr>
               <w:rFonts w:eastAsiaTheme="minorEastAsia"/>
               <w:noProof/>
+              <w:sz w:val="22"/>
               <w:lang w:eastAsia="es-ES"/>
             </w:rPr>
           </w:pPr>
-          <w:hyperlink w:anchor="_Toc420753206" w:history="1">
+          <w:hyperlink w:anchor="_Toc420934730" w:history="1">
             <w:r>
               <w:rPr>
                 <w:rStyle w:val="Hipervnculo"/>
@@ -4191,6 +4276,7 @@
               <w:rPr>
                 <w:rFonts w:eastAsiaTheme="minorEastAsia"/>
                 <w:noProof/>
+                <w:sz w:val="22"/>
                 <w:lang w:eastAsia="es-ES"/>
               </w:rPr>
               <w:tab/>
@@ -4221,7 +4307,7 @@
                 <w:noProof/>
                 <w:webHidden/>
               </w:rPr>
-              <w:instrText xml:space="preserve"> PAGEREF _Toc420753206 \h </w:instrText>
+              <w:instrText xml:space="preserve"> PAGEREF _Toc420934730 \h </w:instrText>
             </w:r>
             <w:r>
               <w:rPr>
@@ -4262,10 +4348,11 @@
             <w:rPr>
               <w:rFonts w:eastAsiaTheme="minorEastAsia"/>
               <w:noProof/>
+              <w:sz w:val="22"/>
               <w:lang w:eastAsia="es-ES"/>
             </w:rPr>
           </w:pPr>
-          <w:hyperlink w:anchor="_Toc420753207" w:history="1">
+          <w:hyperlink w:anchor="_Toc420934731" w:history="1">
             <w:r>
               <w:rPr>
                 <w:rStyle w:val="Hipervnculo"/>
@@ -4277,6 +4364,7 @@
               <w:rPr>
                 <w:rFonts w:eastAsiaTheme="minorEastAsia"/>
                 <w:noProof/>
+                <w:sz w:val="22"/>
                 <w:lang w:eastAsia="es-ES"/>
               </w:rPr>
               <w:tab/>
@@ -4307,7 +4395,7 @@
                 <w:noProof/>
                 <w:webHidden/>
               </w:rPr>
-              <w:instrText xml:space="preserve"> PAGEREF _Toc420753207 \h </w:instrText>
+              <w:instrText xml:space="preserve"> PAGEREF _Toc420934731 \h </w:instrText>
             </w:r>
             <w:r>
               <w:rPr>
@@ -4348,10 +4436,11 @@
             <w:rPr>
               <w:rFonts w:eastAsiaTheme="minorEastAsia"/>
               <w:noProof/>
+              <w:sz w:val="22"/>
               <w:lang w:eastAsia="es-ES"/>
             </w:rPr>
           </w:pPr>
-          <w:hyperlink w:anchor="_Toc420753208" w:history="1">
+          <w:hyperlink w:anchor="_Toc420934732" w:history="1">
             <w:r>
               <w:rPr>
                 <w:rStyle w:val="Hipervnculo"/>
@@ -4363,6 +4452,7 @@
               <w:rPr>
                 <w:rFonts w:eastAsiaTheme="minorEastAsia"/>
                 <w:noProof/>
+                <w:sz w:val="22"/>
                 <w:lang w:eastAsia="es-ES"/>
               </w:rPr>
               <w:tab/>
@@ -4393,7 +4483,7 @@
                 <w:noProof/>
                 <w:webHidden/>
               </w:rPr>
-              <w:instrText xml:space="preserve"> PAGEREF _Toc420753208 \h </w:instrText>
+              <w:instrText xml:space="preserve"> PAGEREF _Toc420934732 \h </w:instrText>
             </w:r>
             <w:r>
               <w:rPr>
@@ -4434,10 +4524,11 @@
             <w:rPr>
               <w:rFonts w:eastAsiaTheme="minorEastAsia"/>
               <w:noProof/>
+              <w:sz w:val="22"/>
               <w:lang w:eastAsia="es-ES"/>
             </w:rPr>
           </w:pPr>
-          <w:hyperlink w:anchor="_Toc420753209" w:history="1">
+          <w:hyperlink w:anchor="_Toc420934733" w:history="1">
             <w:r>
               <w:rPr>
                 <w:rStyle w:val="Hipervnculo"/>
@@ -4449,6 +4540,7 @@
               <w:rPr>
                 <w:rFonts w:eastAsiaTheme="minorEastAsia"/>
                 <w:noProof/>
+                <w:sz w:val="22"/>
                 <w:lang w:eastAsia="es-ES"/>
               </w:rPr>
               <w:tab/>
@@ -4479,7 +4571,7 @@
                 <w:noProof/>
                 <w:webHidden/>
               </w:rPr>
-              <w:instrText xml:space="preserve"> PAGEREF _Toc420753209 \h </w:instrText>
+              <w:instrText xml:space="preserve"> PAGEREF _Toc420934733 \h </w:instrText>
             </w:r>
             <w:r>
               <w:rPr>
@@ -4520,10 +4612,11 @@
             <w:rPr>
               <w:rFonts w:eastAsiaTheme="minorEastAsia"/>
               <w:noProof/>
+              <w:sz w:val="22"/>
               <w:lang w:eastAsia="es-ES"/>
             </w:rPr>
           </w:pPr>
-          <w:hyperlink w:anchor="_Toc420753210" w:history="1">
+          <w:hyperlink w:anchor="_Toc420934734" w:history="1">
             <w:r>
               <w:rPr>
                 <w:rStyle w:val="Hipervnculo"/>
@@ -4535,6 +4628,7 @@
               <w:rPr>
                 <w:rFonts w:eastAsiaTheme="minorEastAsia"/>
                 <w:noProof/>
+                <w:sz w:val="22"/>
                 <w:lang w:eastAsia="es-ES"/>
               </w:rPr>
               <w:tab/>
@@ -4565,7 +4659,7 @@
                 <w:noProof/>
                 <w:webHidden/>
               </w:rPr>
-              <w:instrText xml:space="preserve"> PAGEREF _Toc420753210 \h </w:instrText>
+              <w:instrText xml:space="preserve"> PAGEREF _Toc420934734 \h </w:instrText>
             </w:r>
             <w:r>
               <w:rPr>
@@ -4606,10 +4700,11 @@
             <w:rPr>
               <w:rFonts w:eastAsiaTheme="minorEastAsia"/>
               <w:noProof/>
+              <w:sz w:val="22"/>
               <w:lang w:eastAsia="es-ES"/>
             </w:rPr>
           </w:pPr>
-          <w:hyperlink w:anchor="_Toc420753211" w:history="1">
+          <w:hyperlink w:anchor="_Toc420934735" w:history="1">
             <w:r>
               <w:rPr>
                 <w:rStyle w:val="Hipervnculo"/>
@@ -4621,6 +4716,7 @@
               <w:rPr>
                 <w:rFonts w:eastAsiaTheme="minorEastAsia"/>
                 <w:noProof/>
+                <w:sz w:val="22"/>
                 <w:lang w:eastAsia="es-ES"/>
               </w:rPr>
               <w:tab/>
@@ -4651,7 +4747,7 @@
                 <w:noProof/>
                 <w:webHidden/>
               </w:rPr>
-              <w:instrText xml:space="preserve"> PAGEREF _Toc420753211 \h </w:instrText>
+              <w:instrText xml:space="preserve"> PAGEREF _Toc420934735 \h </w:instrText>
             </w:r>
             <w:r>
               <w:rPr>
@@ -4691,10 +4787,11 @@
             <w:rPr>
               <w:rFonts w:eastAsiaTheme="minorEastAsia"/>
               <w:noProof/>
+              <w:sz w:val="22"/>
               <w:lang w:eastAsia="es-ES"/>
             </w:rPr>
           </w:pPr>
-          <w:hyperlink w:anchor="_Toc420753212" w:history="1">
+          <w:hyperlink w:anchor="_Toc420934736" w:history="1">
             <w:r>
               <w:rPr>
                 <w:rStyle w:val="Hipervnculo"/>
@@ -4706,6 +4803,7 @@
               <w:rPr>
                 <w:rFonts w:eastAsiaTheme="minorEastAsia"/>
                 <w:noProof/>
+                <w:sz w:val="22"/>
                 <w:lang w:eastAsia="es-ES"/>
               </w:rPr>
               <w:tab/>
@@ -4736,7 +4834,7 @@
                 <w:noProof/>
                 <w:webHidden/>
               </w:rPr>
-              <w:instrText xml:space="preserve"> PAGEREF _Toc420753212 \h </w:instrText>
+              <w:instrText xml:space="preserve"> PAGEREF _Toc420934736 \h </w:instrText>
             </w:r>
             <w:r>
               <w:rPr>
@@ -4771,16 +4869,17 @@
           <w:pPr>
             <w:pStyle w:val="TDC2"/>
             <w:tabs>
-              <w:tab w:val="left" w:pos="1100"/>
+              <w:tab w:val="left" w:pos="880"/>
               <w:tab w:val="right" w:leader="dot" w:pos="8494"/>
             </w:tabs>
             <w:rPr>
               <w:rFonts w:eastAsiaTheme="minorEastAsia"/>
               <w:noProof/>
+              <w:sz w:val="22"/>
               <w:lang w:eastAsia="es-ES"/>
             </w:rPr>
           </w:pPr>
-          <w:hyperlink w:anchor="_Toc420753213" w:history="1">
+          <w:hyperlink w:anchor="_Toc420934737" w:history="1">
             <w:r>
               <w:rPr>
                 <w:rStyle w:val="Hipervnculo"/>
@@ -4792,6 +4891,7 @@
               <w:rPr>
                 <w:rFonts w:eastAsiaTheme="minorEastAsia"/>
                 <w:noProof/>
+                <w:sz w:val="22"/>
                 <w:lang w:eastAsia="es-ES"/>
               </w:rPr>
               <w:tab/>
@@ -4822,7 +4922,7 @@
                 <w:noProof/>
                 <w:webHidden/>
               </w:rPr>
-              <w:instrText xml:space="preserve"> PAGEREF _Toc420753213 \h </w:instrText>
+              <w:instrText xml:space="preserve"> PAGEREF _Toc420934737 \h </w:instrText>
             </w:r>
             <w:r>
               <w:rPr>
@@ -4857,16 +4957,17 @@
           <w:pPr>
             <w:pStyle w:val="TDC2"/>
             <w:tabs>
-              <w:tab w:val="left" w:pos="1100"/>
+              <w:tab w:val="left" w:pos="880"/>
               <w:tab w:val="right" w:leader="dot" w:pos="8494"/>
             </w:tabs>
             <w:rPr>
               <w:rFonts w:eastAsiaTheme="minorEastAsia"/>
               <w:noProof/>
+              <w:sz w:val="22"/>
               <w:lang w:eastAsia="es-ES"/>
             </w:rPr>
           </w:pPr>
-          <w:hyperlink w:anchor="_Toc420753214" w:history="1">
+          <w:hyperlink w:anchor="_Toc420934738" w:history="1">
             <w:r>
               <w:rPr>
                 <w:rStyle w:val="Hipervnculo"/>
@@ -4878,6 +4979,7 @@
               <w:rPr>
                 <w:rFonts w:eastAsiaTheme="minorEastAsia"/>
                 <w:noProof/>
+                <w:sz w:val="22"/>
                 <w:lang w:eastAsia="es-ES"/>
               </w:rPr>
               <w:tab/>
@@ -4908,7 +5010,7 @@
                 <w:noProof/>
                 <w:webHidden/>
               </w:rPr>
-              <w:instrText xml:space="preserve"> PAGEREF _Toc420753214 \h </w:instrText>
+              <w:instrText xml:space="preserve"> PAGEREF _Toc420934738 \h </w:instrText>
             </w:r>
             <w:r>
               <w:rPr>
@@ -4943,16 +5045,17 @@
           <w:pPr>
             <w:pStyle w:val="TDC2"/>
             <w:tabs>
-              <w:tab w:val="left" w:pos="1100"/>
+              <w:tab w:val="left" w:pos="880"/>
               <w:tab w:val="right" w:leader="dot" w:pos="8494"/>
             </w:tabs>
             <w:rPr>
               <w:rFonts w:eastAsiaTheme="minorEastAsia"/>
               <w:noProof/>
+              <w:sz w:val="22"/>
               <w:lang w:eastAsia="es-ES"/>
             </w:rPr>
           </w:pPr>
-          <w:hyperlink w:anchor="_Toc420753215" w:history="1">
+          <w:hyperlink w:anchor="_Toc420934739" w:history="1">
             <w:r>
               <w:rPr>
                 <w:rStyle w:val="Hipervnculo"/>
@@ -4964,6 +5067,7 @@
               <w:rPr>
                 <w:rFonts w:eastAsiaTheme="minorEastAsia"/>
                 <w:noProof/>
+                <w:sz w:val="22"/>
                 <w:lang w:eastAsia="es-ES"/>
               </w:rPr>
               <w:tab/>
@@ -4994,7 +5098,7 @@
                 <w:noProof/>
                 <w:webHidden/>
               </w:rPr>
-              <w:instrText xml:space="preserve"> PAGEREF _Toc420753215 \h </w:instrText>
+              <w:instrText xml:space="preserve"> PAGEREF _Toc420934739 \h </w:instrText>
             </w:r>
             <w:r>
               <w:rPr>
@@ -5029,16 +5133,17 @@
           <w:pPr>
             <w:pStyle w:val="TDC2"/>
             <w:tabs>
-              <w:tab w:val="left" w:pos="1100"/>
+              <w:tab w:val="left" w:pos="880"/>
               <w:tab w:val="right" w:leader="dot" w:pos="8494"/>
             </w:tabs>
             <w:rPr>
               <w:rFonts w:eastAsiaTheme="minorEastAsia"/>
               <w:noProof/>
+              <w:sz w:val="22"/>
               <w:lang w:eastAsia="es-ES"/>
             </w:rPr>
           </w:pPr>
-          <w:hyperlink w:anchor="_Toc420753216" w:history="1">
+          <w:hyperlink w:anchor="_Toc420934740" w:history="1">
             <w:r>
               <w:rPr>
                 <w:rStyle w:val="Hipervnculo"/>
@@ -5050,6 +5155,7 @@
               <w:rPr>
                 <w:rFonts w:eastAsiaTheme="minorEastAsia"/>
                 <w:noProof/>
+                <w:sz w:val="22"/>
                 <w:lang w:eastAsia="es-ES"/>
               </w:rPr>
               <w:tab/>
@@ -5080,7 +5186,7 @@
                 <w:noProof/>
                 <w:webHidden/>
               </w:rPr>
-              <w:instrText xml:space="preserve"> PAGEREF _Toc420753216 \h </w:instrText>
+              <w:instrText xml:space="preserve"> PAGEREF _Toc420934740 \h </w:instrText>
             </w:r>
             <w:r>
               <w:rPr>
@@ -5165,9 +5271,9 @@
       <w:pPr>
         <w:jc w:val="both"/>
         <w:sectPr>
-          <w:headerReference w:type="even" r:id="rId11"/>
-          <w:headerReference w:type="default" r:id="rId12"/>
-          <w:headerReference w:type="first" r:id="rId13"/>
+          <w:headerReference w:type="even" r:id="rId10"/>
+          <w:headerReference w:type="default" r:id="rId11"/>
+          <w:headerReference w:type="first" r:id="rId12"/>
           <w:pgSz w:w="11906" w:h="16838"/>
           <w:pgMar w:top="1417" w:right="1701" w:bottom="1417" w:left="1701" w:header="708" w:footer="708" w:gutter="0"/>
           <w:cols w:space="708"/>
@@ -5187,7 +5293,7 @@
           <w:rFonts w:asciiTheme="minorHAnsi" w:hAnsiTheme="minorHAnsi"/>
         </w:rPr>
       </w:pPr>
-      <w:bookmarkStart w:id="0" w:name="_Toc420753164"/>
+      <w:bookmarkStart w:id="0" w:name="_Toc420934688"/>
       <w:r>
         <w:rPr>
           <w:rFonts w:asciiTheme="minorHAnsi" w:hAnsiTheme="minorHAnsi"/>
@@ -5209,7 +5315,7 @@
           <w:rFonts w:asciiTheme="minorHAnsi" w:hAnsiTheme="minorHAnsi"/>
         </w:rPr>
       </w:pPr>
-      <w:bookmarkStart w:id="1" w:name="_Toc420753165"/>
+      <w:bookmarkStart w:id="1" w:name="_Toc420934689"/>
       <w:r>
         <w:rPr>
           <w:rFonts w:asciiTheme="minorHAnsi" w:hAnsiTheme="minorHAnsi"/>
@@ -5228,7 +5334,15 @@
         <w:jc w:val="both"/>
       </w:pPr>
       <w:r>
-        <w:t>Le presente propuesta de colaboración profesional por parte de V8 Technologies  S.A. (de ahora en adelante V8 Technologies) responde a la convocatoria de proyectos de catálogos mediante procedimiento abierto por parte de la empresa “Volkswagen-Audi España, S.A.”, cuyo objeto es “Catálogo electrónico para ventas online de automóviles”.</w:t>
+        <w:t>Le presente propuesta de colaboración profesional por parte de V8 Technologies  S.A. (de ahora en adelante V8 Technologies) responde a la convocatoria de proyectos de catálogos mediante procedimiento abierto por parte de la empresa “Volkswagen-</w:t>
+      </w:r>
+      <w:proofErr w:type="spellStart"/>
+      <w:r>
+        <w:t>Audi</w:t>
+      </w:r>
+      <w:proofErr w:type="spellEnd"/>
+      <w:r>
+        <w:t xml:space="preserve"> España, S.A.”, cuyo objeto es “Catálogo electrónico para ventas online de automóviles”.</w:t>
       </w:r>
     </w:p>
     <w:p>
@@ -5248,7 +5362,7 @@
           <w:rFonts w:asciiTheme="minorHAnsi" w:hAnsiTheme="minorHAnsi"/>
         </w:rPr>
       </w:pPr>
-      <w:bookmarkStart w:id="2" w:name="_Toc420753166"/>
+      <w:bookmarkStart w:id="2" w:name="_Toc420934690"/>
       <w:r>
         <w:rPr>
           <w:rFonts w:asciiTheme="minorHAnsi" w:hAnsiTheme="minorHAnsi"/>
@@ -5271,7 +5385,15 @@
         </w:rPr>
       </w:pPr>
       <w:r>
-        <w:t xml:space="preserve">El objeto de esta propuesta presentada por V8 Technologies y solicitada por la empresa “Volkswagen-Audi España, S.A.” es la creación de una aplicación informática que consiste en un “Catálogo electrónico”  para la exposición y venta de coches online. </w:t>
+        <w:t>El objeto de esta propuesta presentada por V8 Technologies y solicitada por la empresa “Volkswagen-</w:t>
+      </w:r>
+      <w:proofErr w:type="spellStart"/>
+      <w:r>
+        <w:t>Audi</w:t>
+      </w:r>
+      <w:proofErr w:type="spellEnd"/>
+      <w:r>
+        <w:t xml:space="preserve"> España, S.A.” es la creación de una aplicación informática que consiste en un “Catálogo electrónico”  para la exposición y venta de coches online. </w:t>
       </w:r>
       <w:r>
         <w:br/>
@@ -5299,7 +5421,7 @@
           <w:rFonts w:asciiTheme="minorHAnsi" w:hAnsiTheme="minorHAnsi"/>
         </w:rPr>
       </w:pPr>
-      <w:bookmarkStart w:id="3" w:name="_Toc420753167"/>
+      <w:bookmarkStart w:id="3" w:name="_Toc420934691"/>
       <w:r>
         <w:rPr>
           <w:rFonts w:asciiTheme="minorHAnsi" w:hAnsiTheme="minorHAnsi"/>
@@ -5412,7 +5534,7 @@
           <w:rFonts w:asciiTheme="minorHAnsi" w:hAnsiTheme="minorHAnsi"/>
         </w:rPr>
       </w:pPr>
-      <w:bookmarkStart w:id="4" w:name="_Toc420753168"/>
+      <w:bookmarkStart w:id="4" w:name="_Toc420934692"/>
       <w:r>
         <w:rPr>
           <w:rFonts w:asciiTheme="minorHAnsi" w:hAnsiTheme="minorHAnsi"/>
@@ -5545,7 +5667,7 @@
           <w:rFonts w:asciiTheme="minorHAnsi" w:hAnsiTheme="minorHAnsi"/>
         </w:rPr>
       </w:pPr>
-      <w:bookmarkStart w:id="5" w:name="_Toc420753169"/>
+      <w:bookmarkStart w:id="5" w:name="_Toc420934693"/>
       <w:r>
         <w:rPr>
           <w:rFonts w:asciiTheme="minorHAnsi" w:hAnsiTheme="minorHAnsi"/>
@@ -5570,9 +5692,19 @@
       <w:pPr>
         <w:jc w:val="both"/>
       </w:pPr>
-      <w:r>
-        <w:t>https://github.com/MarcosCM/ecatalog/blob/master/doc/analysis/Requisitos.pdf</w:t>
-      </w:r>
+      <w:hyperlink r:id="rId13" w:history="1">
+        <w:r>
+          <w:rPr>
+            <w:rStyle w:val="Hipervnculo"/>
+          </w:rPr>
+          <w:t>https://github.com/MarcosCM/ecatalog/blob/master/doc/analysis/Requisitos.pdf</w:t>
+        </w:r>
+      </w:hyperlink>
+    </w:p>
+    <w:p>
+      <w:pPr>
+        <w:jc w:val="both"/>
+      </w:pPr>
     </w:p>
     <w:p>
       <w:pPr>
@@ -5586,7 +5718,7 @@
           <w:rFonts w:asciiTheme="minorHAnsi" w:hAnsiTheme="minorHAnsi"/>
         </w:rPr>
       </w:pPr>
-      <w:bookmarkStart w:id="6" w:name="_Toc420753170"/>
+      <w:bookmarkStart w:id="6" w:name="_Toc420934694"/>
       <w:r>
         <w:rPr>
           <w:rFonts w:asciiTheme="minorHAnsi" w:hAnsiTheme="minorHAnsi"/>
@@ -5613,7 +5745,7 @@
           <w:rFonts w:asciiTheme="minorHAnsi" w:hAnsiTheme="minorHAnsi"/>
         </w:rPr>
       </w:pPr>
-      <w:bookmarkStart w:id="7" w:name="_Toc420753171"/>
+      <w:bookmarkStart w:id="7" w:name="_Toc420934695"/>
       <w:r>
         <w:rPr>
           <w:rFonts w:asciiTheme="minorHAnsi" w:hAnsiTheme="minorHAnsi"/>
@@ -5679,7 +5811,7 @@
                     <a:blip r:embed="rId14" cstate="print">
                       <a:extLst>
                         <a:ext uri="{28A0092B-C50C-407E-A947-70E740481C1C}">
-                          <a14:useLocalDpi xmlns:a14="http://schemas.microsoft.com/office/drawing/2010/main" val="0"/>
+                          <a14:useLocalDpi xmlns:a14="http://schemas.microsoft.com/office/drawing/2010/main" xmlns:wps="http://schemas.microsoft.com/office/word/2010/wordprocessingShape" xmlns:wpi="http://schemas.microsoft.com/office/word/2010/wordprocessingInk" xmlns:wpg="http://schemas.microsoft.com/office/word/2010/wordprocessingGroup" xmlns:w14="http://schemas.microsoft.com/office/word/2010/wordml" xmlns:w="http://schemas.openxmlformats.org/wordprocessingml/2006/main" xmlns:w10="urn:schemas-microsoft-com:office:word" xmlns:wp14="http://schemas.microsoft.com/office/word/2010/wordprocessingDrawing" xmlns:v="urn:schemas-microsoft-com:vml" xmlns:o="urn:schemas-microsoft-com:office:office" xmlns:mc="http://schemas.openxmlformats.org/markup-compatibility/2006" xmlns:wpc="http://schemas.microsoft.com/office/word/2010/wordprocessingCanvas" xmlns="" val="0"/>
                         </a:ext>
                       </a:extLst>
                     </a:blip>
@@ -5746,7 +5878,7 @@
           <w:rFonts w:asciiTheme="minorHAnsi" w:hAnsiTheme="minorHAnsi"/>
         </w:rPr>
       </w:pPr>
-      <w:bookmarkStart w:id="8" w:name="_Toc420753172"/>
+      <w:bookmarkStart w:id="8" w:name="_Toc420934696"/>
       <w:r>
         <w:rPr>
           <w:rFonts w:asciiTheme="minorHAnsi" w:hAnsiTheme="minorHAnsi"/>
@@ -5804,7 +5936,7 @@
                     <a:blip r:embed="rId15" cstate="print">
                       <a:extLst>
                         <a:ext uri="{28A0092B-C50C-407E-A947-70E740481C1C}">
-                          <a14:useLocalDpi xmlns:a14="http://schemas.microsoft.com/office/drawing/2010/main" val="0"/>
+                          <a14:useLocalDpi xmlns:a14="http://schemas.microsoft.com/office/drawing/2010/main" xmlns:wps="http://schemas.microsoft.com/office/word/2010/wordprocessingShape" xmlns:wpi="http://schemas.microsoft.com/office/word/2010/wordprocessingInk" xmlns:wpg="http://schemas.microsoft.com/office/word/2010/wordprocessingGroup" xmlns:w14="http://schemas.microsoft.com/office/word/2010/wordml" xmlns:w="http://schemas.openxmlformats.org/wordprocessingml/2006/main" xmlns:w10="urn:schemas-microsoft-com:office:word" xmlns:wp14="http://schemas.microsoft.com/office/word/2010/wordprocessingDrawing" xmlns:v="urn:schemas-microsoft-com:vml" xmlns:o="urn:schemas-microsoft-com:office:office" xmlns:mc="http://schemas.openxmlformats.org/markup-compatibility/2006" xmlns:wpc="http://schemas.microsoft.com/office/word/2010/wordprocessingCanvas" xmlns="" val="0"/>
                         </a:ext>
                       </a:extLst>
                     </a:blip>
@@ -5848,7 +5980,7 @@
           <w:rFonts w:asciiTheme="minorHAnsi" w:hAnsiTheme="minorHAnsi"/>
         </w:rPr>
       </w:pPr>
-      <w:bookmarkStart w:id="9" w:name="_Toc420753173"/>
+      <w:bookmarkStart w:id="9" w:name="_Toc420934697"/>
       <w:r>
         <w:rPr>
           <w:rFonts w:asciiTheme="minorHAnsi" w:hAnsiTheme="minorHAnsi"/>
@@ -5895,7 +6027,7 @@
                     <a:blip r:embed="rId16" cstate="print">
                       <a:extLst>
                         <a:ext uri="{28A0092B-C50C-407E-A947-70E740481C1C}">
-                          <a14:useLocalDpi xmlns:a14="http://schemas.microsoft.com/office/drawing/2010/main" val="0"/>
+                          <a14:useLocalDpi xmlns:a14="http://schemas.microsoft.com/office/drawing/2010/main" xmlns:wps="http://schemas.microsoft.com/office/word/2010/wordprocessingShape" xmlns:wpi="http://schemas.microsoft.com/office/word/2010/wordprocessingInk" xmlns:wpg="http://schemas.microsoft.com/office/word/2010/wordprocessingGroup" xmlns:w14="http://schemas.microsoft.com/office/word/2010/wordml" xmlns:w="http://schemas.openxmlformats.org/wordprocessingml/2006/main" xmlns:w10="urn:schemas-microsoft-com:office:word" xmlns:wp14="http://schemas.microsoft.com/office/word/2010/wordprocessingDrawing" xmlns:v="urn:schemas-microsoft-com:vml" xmlns:o="urn:schemas-microsoft-com:office:office" xmlns:mc="http://schemas.openxmlformats.org/markup-compatibility/2006" xmlns:wpc="http://schemas.microsoft.com/office/word/2010/wordprocessingCanvas" xmlns="" val="0"/>
                         </a:ext>
                       </a:extLst>
                     </a:blip>
@@ -5984,7 +6116,7 @@
           <w:rFonts w:asciiTheme="minorHAnsi" w:hAnsiTheme="minorHAnsi"/>
         </w:rPr>
       </w:pPr>
-      <w:bookmarkStart w:id="10" w:name="_Toc420753174"/>
+      <w:bookmarkStart w:id="10" w:name="_Toc420934698"/>
       <w:r>
         <w:rPr>
           <w:rFonts w:asciiTheme="minorHAnsi" w:hAnsiTheme="minorHAnsi"/>
@@ -6006,7 +6138,7 @@
           <w:rFonts w:asciiTheme="minorHAnsi" w:hAnsiTheme="minorHAnsi"/>
         </w:rPr>
       </w:pPr>
-      <w:bookmarkStart w:id="11" w:name="_Toc420753175"/>
+      <w:bookmarkStart w:id="11" w:name="_Toc420934699"/>
       <w:r>
         <w:rPr>
           <w:rFonts w:asciiTheme="minorHAnsi" w:hAnsiTheme="minorHAnsi"/>
@@ -6029,9 +6161,12 @@
           <w:rPr>
             <w:rStyle w:val="Hipervnculo"/>
           </w:rPr>
-          <w:t>https://github.com/MarcosCM/ecatalog/blob/master/doc/Pruebas.pdf</w:t>
+          <w:t>https://github.com/MarcosCM/ecatalog/blob/master/doc/testing/Pruebas.pdf</w:t>
         </w:r>
       </w:hyperlink>
+      <w:r>
+        <w:t xml:space="preserve"> </w:t>
+      </w:r>
     </w:p>
     <w:p>
       <w:pPr>
@@ -6055,12 +6190,18 @@
           <w:rFonts w:asciiTheme="minorHAnsi" w:hAnsiTheme="minorHAnsi"/>
         </w:rPr>
       </w:pPr>
-      <w:bookmarkStart w:id="12" w:name="_Toc420753176"/>
-      <w:r>
-        <w:rPr>
-          <w:rFonts w:asciiTheme="minorHAnsi" w:hAnsiTheme="minorHAnsi"/>
-        </w:rPr>
-        <w:t>Pruebas realizadas, defectos encontrados y cambios y correcciones que ha habido que realizar.</w:t>
+      <w:bookmarkStart w:id="12" w:name="_Toc420934700"/>
+      <w:r>
+        <w:rPr>
+          <w:rFonts w:asciiTheme="minorHAnsi" w:hAnsiTheme="minorHAnsi"/>
+        </w:rPr>
+        <w:t xml:space="preserve">Pruebas realizadas, </w:t>
+      </w:r>
+      <w:r>
+        <w:rPr>
+          <w:rFonts w:asciiTheme="minorHAnsi" w:hAnsiTheme="minorHAnsi"/>
+        </w:rPr>
+        <w:t>defectos encontrados y cambios realizados</w:t>
       </w:r>
       <w:bookmarkEnd w:id="12"/>
     </w:p>
@@ -6078,9 +6219,12 @@
           <w:rPr>
             <w:rStyle w:val="Hipervnculo"/>
           </w:rPr>
-          <w:t>https://github.com/MarcosCM/ecatalog/blob/master/doc/Pruebas.pdf</w:t>
+          <w:t>https://github.com/MarcosCM/ecatalog/blob/master/doc/testing/Pruebas.pdf</w:t>
         </w:r>
       </w:hyperlink>
+      <w:r>
+        <w:t xml:space="preserve"> </w:t>
+      </w:r>
     </w:p>
     <w:p>
       <w:pPr>
@@ -6099,7 +6243,7 @@
           <w:rFonts w:asciiTheme="minorHAnsi" w:hAnsiTheme="minorHAnsi"/>
         </w:rPr>
       </w:pPr>
-      <w:bookmarkStart w:id="13" w:name="_Toc420753177"/>
+      <w:bookmarkStart w:id="13" w:name="_Toc420934701"/>
       <w:r>
         <w:rPr>
           <w:rFonts w:asciiTheme="minorHAnsi" w:hAnsiTheme="minorHAnsi"/>
@@ -6126,7 +6270,7 @@
           <w:rFonts w:asciiTheme="minorHAnsi" w:hAnsiTheme="minorHAnsi"/>
         </w:rPr>
       </w:pPr>
-      <w:bookmarkStart w:id="14" w:name="_Toc420753178"/>
+      <w:bookmarkStart w:id="14" w:name="_Toc420934702"/>
       <w:r>
         <w:rPr>
           <w:rFonts w:asciiTheme="minorHAnsi" w:hAnsiTheme="minorHAnsi"/>
@@ -6149,14 +6293,12 @@
           <w:rPr>
             <w:rStyle w:val="Hipervnculo"/>
           </w:rPr>
-          <w:t>https://github.com/MarcosCM/ecatalog/blob/master/doc/Manual%20de%20Administrador.pdf</w:t>
+          <w:t>https://github.com/MarcosCM/ecatalog/blob/master/doc/manuals/Manual%20de%20Administrador.pdf</w:t>
         </w:r>
       </w:hyperlink>
-    </w:p>
-    <w:p>
-      <w:pPr>
-        <w:jc w:val="both"/>
-      </w:pPr>
+      <w:r>
+        <w:t xml:space="preserve"> </w:t>
+      </w:r>
     </w:p>
     <w:p>
       <w:pPr>
@@ -6170,7 +6312,7 @@
           <w:rFonts w:asciiTheme="minorHAnsi" w:hAnsiTheme="minorHAnsi"/>
         </w:rPr>
       </w:pPr>
-      <w:bookmarkStart w:id="15" w:name="_Toc420753179"/>
+      <w:bookmarkStart w:id="15" w:name="_Toc420934703"/>
       <w:r>
         <w:rPr>
           <w:rFonts w:asciiTheme="minorHAnsi" w:hAnsiTheme="minorHAnsi"/>
@@ -6193,9 +6335,12 @@
           <w:rPr>
             <w:rStyle w:val="Hipervnculo"/>
           </w:rPr>
-          <w:t>https://github.com/MarcosCM/ecatalog/blob/master/doc/Manual%20de%20Usuario.pdf</w:t>
+          <w:t>https://github.com/MarcosCM/ecatalog/blob/master/doc/manuals/Manual%20de%20Usuario.pdf</w:t>
         </w:r>
       </w:hyperlink>
+      <w:r>
+        <w:t xml:space="preserve"> </w:t>
+      </w:r>
     </w:p>
     <w:p>
       <w:pPr>
@@ -6214,7 +6359,7 @@
           <w:rFonts w:asciiTheme="minorHAnsi" w:hAnsiTheme="minorHAnsi"/>
         </w:rPr>
       </w:pPr>
-      <w:bookmarkStart w:id="16" w:name="_Toc420753180"/>
+      <w:bookmarkStart w:id="16" w:name="_Toc420934704"/>
       <w:r>
         <w:rPr>
           <w:rFonts w:asciiTheme="minorHAnsi" w:hAnsiTheme="minorHAnsi"/>
@@ -6237,9 +6382,12 @@
           <w:rPr>
             <w:rStyle w:val="Hipervnculo"/>
           </w:rPr>
-          <w:t>https://github.com/MarcosCM/ecatalog/blob/master/doc/Manual%20de%20Instalaci%C3%B3n.pdf</w:t>
+          <w:t>https://github.com/MarcosCM/ecatalog/blob/master/doc/manuals/Manual%20de%20Instalaci%C3%B3n.pdf</w:t>
         </w:r>
       </w:hyperlink>
+      <w:r>
+        <w:t xml:space="preserve"> </w:t>
+      </w:r>
     </w:p>
     <w:p>
       <w:pPr>
@@ -6273,7 +6421,7 @@
           <w:rFonts w:asciiTheme="minorHAnsi" w:hAnsiTheme="minorHAnsi"/>
         </w:rPr>
       </w:pPr>
-      <w:bookmarkStart w:id="17" w:name="_Toc420753181"/>
+      <w:bookmarkStart w:id="17" w:name="_Toc420934705"/>
       <w:r>
         <w:rPr>
           <w:rFonts w:asciiTheme="minorHAnsi" w:hAnsiTheme="minorHAnsi"/>
@@ -6300,7 +6448,7 @@
           <w:rFonts w:asciiTheme="minorHAnsi" w:hAnsiTheme="minorHAnsi"/>
         </w:rPr>
       </w:pPr>
-      <w:bookmarkStart w:id="18" w:name="_Toc420753182"/>
+      <w:bookmarkStart w:id="18" w:name="_Toc420934706"/>
       <w:r>
         <w:rPr>
           <w:rFonts w:asciiTheme="minorHAnsi" w:hAnsiTheme="minorHAnsi"/>
@@ -6321,7 +6469,7 @@
           <w:rFonts w:asciiTheme="minorHAnsi" w:hAnsiTheme="minorHAnsi"/>
         </w:rPr>
       </w:pPr>
-      <w:bookmarkStart w:id="19" w:name="_Toc420753183"/>
+      <w:bookmarkStart w:id="19" w:name="_Toc420934707"/>
       <w:r>
         <w:rPr>
           <w:rFonts w:asciiTheme="minorHAnsi" w:hAnsiTheme="minorHAnsi"/>
@@ -6347,6 +6495,9 @@
           <w:t>https://github.com/MarcosCM/ecatalog/blob/master/doc/analysis/Riesgos.pdf</w:t>
         </w:r>
       </w:hyperlink>
+      <w:r>
+        <w:t xml:space="preserve"> </w:t>
+      </w:r>
     </w:p>
     <w:p>
       <w:pPr>
@@ -6365,7 +6516,7 @@
           <w:rFonts w:asciiTheme="minorHAnsi" w:hAnsiTheme="minorHAnsi"/>
         </w:rPr>
       </w:pPr>
-      <w:bookmarkStart w:id="20" w:name="_Toc420753184"/>
+      <w:bookmarkStart w:id="20" w:name="_Toc420934708"/>
       <w:r>
         <w:rPr>
           <w:rFonts w:asciiTheme="minorHAnsi" w:hAnsiTheme="minorHAnsi"/>
@@ -6391,6 +6542,9 @@
           <w:t>https://github.com/MarcosCM/ecatalog/blob/master/doc/project_proposal/Anexo1-Cronograma.xls</w:t>
         </w:r>
       </w:hyperlink>
+      <w:r>
+        <w:t xml:space="preserve"> </w:t>
+      </w:r>
     </w:p>
     <w:p>
       <w:pPr>
@@ -6409,7 +6563,7 @@
           <w:rFonts w:asciiTheme="minorHAnsi" w:hAnsiTheme="minorHAnsi"/>
         </w:rPr>
       </w:pPr>
-      <w:bookmarkStart w:id="21" w:name="_Toc420753185"/>
+      <w:bookmarkStart w:id="21" w:name="_Toc420934709"/>
       <w:r>
         <w:rPr>
           <w:rFonts w:asciiTheme="minorHAnsi" w:hAnsiTheme="minorHAnsi"/>
@@ -6445,14 +6599,12 @@
           <w:rPr>
             <w:rStyle w:val="Hipervnculo"/>
           </w:rPr>
-          <w:t>https://github.com/MarcosCM/ecatalog/blob/master/doc/Cronograma_final.xls</w:t>
+          <w:t>https://github.com/MarcosCM/ecatalog/blob/master/doc/costs%20and%20efforts/Cronograma_final.xls</w:t>
         </w:r>
       </w:hyperlink>
-    </w:p>
-    <w:p>
-      <w:pPr>
-        <w:jc w:val="both"/>
-      </w:pPr>
+      <w:r>
+        <w:t xml:space="preserve"> </w:t>
+      </w:r>
     </w:p>
     <w:p>
       <w:pPr>
@@ -6466,7 +6618,7 @@
           <w:rFonts w:asciiTheme="minorHAnsi" w:hAnsiTheme="minorHAnsi"/>
         </w:rPr>
       </w:pPr>
-      <w:bookmarkStart w:id="22" w:name="_Toc420753186"/>
+      <w:bookmarkStart w:id="22" w:name="_Toc420934710"/>
       <w:r>
         <w:rPr>
           <w:rFonts w:asciiTheme="minorHAnsi" w:hAnsiTheme="minorHAnsi"/>
@@ -6492,11 +6644,9 @@
           <w:t>https://github.com/MarcosCM/ecatalog/blob/master/doc/planning/Tareas.pdf</w:t>
         </w:r>
       </w:hyperlink>
-    </w:p>
-    <w:p>
-      <w:pPr>
-        <w:jc w:val="both"/>
-      </w:pPr>
+      <w:r>
+        <w:t xml:space="preserve"> </w:t>
+      </w:r>
     </w:p>
     <w:p>
       <w:pPr>
@@ -6510,7 +6660,7 @@
           <w:rFonts w:asciiTheme="minorHAnsi" w:hAnsiTheme="minorHAnsi"/>
         </w:rPr>
       </w:pPr>
-      <w:bookmarkStart w:id="23" w:name="_Toc420753187"/>
+      <w:bookmarkStart w:id="23" w:name="_Toc420934711"/>
       <w:r>
         <w:rPr>
           <w:rFonts w:asciiTheme="minorHAnsi" w:hAnsiTheme="minorHAnsi"/>
@@ -6536,6 +6686,9 @@
           <w:t>https://github.com/MarcosCM/ecatalog/blob/master/team/efforts/Recopilacion_Esfuerzos_Alejandro.xlsx</w:t>
         </w:r>
       </w:hyperlink>
+      <w:r>
+        <w:t xml:space="preserve"> </w:t>
+      </w:r>
     </w:p>
     <w:p>
       <w:pPr>
@@ -6549,6 +6702,9 @@
           <w:t>https://github.com/MarcosCM/ecatalog/blob/master/team/efforts/Recopilacion_Esfuerzos_Carlos.xlsx</w:t>
         </w:r>
       </w:hyperlink>
+      <w:r>
+        <w:t xml:space="preserve"> </w:t>
+      </w:r>
     </w:p>
     <w:p>
       <w:pPr>
@@ -6562,6 +6718,9 @@
           <w:t>https://github.com/MarcosCM/ecatalog/blob/master/team/efforts/Recopilacion_Esfuerzos_Christian.xlsx</w:t>
         </w:r>
       </w:hyperlink>
+      <w:r>
+        <w:t xml:space="preserve"> </w:t>
+      </w:r>
     </w:p>
     <w:p>
       <w:pPr>
@@ -6575,6 +6734,9 @@
           <w:t>https://github.com/MarcosCM/ecatalog/blob/master/team/efforts/Recopilacion_Esfuerzos_I%C3%B1igo.xlsx</w:t>
         </w:r>
       </w:hyperlink>
+      <w:r>
+        <w:t xml:space="preserve"> </w:t>
+      </w:r>
     </w:p>
     <w:p>
       <w:pPr>
@@ -6588,6 +6750,19 @@
           <w:t>https://github.com/MarcosCM/ecatalog/blob/master/team/efforts/Recopilacion_Esfuerzos_Marcos.xls</w:t>
         </w:r>
       </w:hyperlink>
+      <w:r>
+        <w:t xml:space="preserve"> </w:t>
+      </w:r>
+    </w:p>
+    <w:p>
+      <w:pPr>
+        <w:jc w:val="both"/>
+      </w:pPr>
+    </w:p>
+    <w:p>
+      <w:pPr>
+        <w:jc w:val="both"/>
+      </w:pPr>
     </w:p>
     <w:p>
       <w:pPr>
@@ -6606,7 +6781,7 @@
           <w:rFonts w:asciiTheme="minorHAnsi" w:hAnsiTheme="minorHAnsi"/>
         </w:rPr>
       </w:pPr>
-      <w:bookmarkStart w:id="24" w:name="_Toc420753188"/>
+      <w:bookmarkStart w:id="24" w:name="_Toc420934712"/>
       <w:r>
         <w:rPr>
           <w:rFonts w:asciiTheme="minorHAnsi" w:hAnsiTheme="minorHAnsi"/>
@@ -6616,11 +6791,7 @@
       </w:r>
       <w:bookmarkEnd w:id="24"/>
     </w:p>
-    <w:p>
-      <w:pPr>
-        <w:jc w:val="both"/>
-      </w:pPr>
-    </w:p>
+    <w:p/>
     <w:p>
       <w:pPr>
         <w:jc w:val="both"/>
@@ -6630,7 +6801,7 @@
           <w:rPr>
             <w:rStyle w:val="Hipervnculo"/>
           </w:rPr>
-          <w:t>https://github.com/MarcosCM/ecatalog/blob/master/doc/Esfuerzos%20RealesTareasIteracion.xls</w:t>
+          <w:t>https://github.com/MarcosCM/ecatalog/blob/master/doc/costs%20and%20efforts/Esfuerzos%20RealesTareasIteracion.xls</w:t>
         </w:r>
       </w:hyperlink>
       <w:r>
@@ -6649,7 +6820,7 @@
           <w:rFonts w:asciiTheme="minorHAnsi" w:hAnsiTheme="minorHAnsi"/>
         </w:rPr>
       </w:pPr>
-      <w:bookmarkStart w:id="25" w:name="_Toc420753189"/>
+      <w:bookmarkStart w:id="25" w:name="_Toc420934713"/>
       <w:r>
         <w:rPr>
           <w:rFonts w:asciiTheme="minorHAnsi" w:hAnsiTheme="minorHAnsi"/>
@@ -6665,6 +6836,7 @@
     </w:p>
     <w:p>
       <w:pPr>
+        <w:ind w:left="708"/>
         <w:jc w:val="both"/>
       </w:pPr>
       <w:hyperlink r:id="rId33" w:history="1">
@@ -6672,7 +6844,7 @@
           <w:rPr>
             <w:rStyle w:val="Hipervnculo"/>
           </w:rPr>
-          <w:t>https://github.com/MarcosCM/ecatalog/blob/master/doc/Esfuerzos%20RealesPersonasRoles.xls</w:t>
+          <w:t>https://github.com/MarcosCM/ecatalog/blob/master/doc/costs%20and%20efforts/Esfuerzos%20RealesPersonasRoles.xls</w:t>
         </w:r>
       </w:hyperlink>
       <w:r>
@@ -6697,7 +6869,7 @@
           <w:rFonts w:asciiTheme="minorHAnsi" w:hAnsiTheme="minorHAnsi"/>
         </w:rPr>
       </w:pPr>
-      <w:bookmarkStart w:id="26" w:name="_Toc420753190"/>
+      <w:bookmarkStart w:id="26" w:name="_Toc420934714"/>
       <w:r>
         <w:rPr>
           <w:rFonts w:asciiTheme="minorHAnsi" w:hAnsiTheme="minorHAnsi"/>
@@ -6718,7 +6890,7 @@
           <w:rFonts w:asciiTheme="minorHAnsi" w:hAnsiTheme="minorHAnsi"/>
         </w:rPr>
       </w:pPr>
-      <w:bookmarkStart w:id="27" w:name="_Toc420753191"/>
+      <w:bookmarkStart w:id="27" w:name="_Toc420934715"/>
       <w:r>
         <w:rPr>
           <w:rFonts w:asciiTheme="minorHAnsi" w:hAnsiTheme="minorHAnsi"/>
@@ -6741,17 +6913,12 @@
           <w:rPr>
             <w:rStyle w:val="Hipervnculo"/>
           </w:rPr>
-          <w:t>https://github.com/MarcosCM/ecatalog/tree/m</w:t>
-        </w:r>
-        <w:bookmarkStart w:id="28" w:name="_GoBack"/>
-        <w:bookmarkEnd w:id="28"/>
-        <w:r>
-          <w:rPr>
-            <w:rStyle w:val="Hipervnculo"/>
-          </w:rPr>
-          <w:t>aster/team/records</w:t>
+          <w:t>https://github.com/MarcosCM/ecatalog/tree/master/team/records</w:t>
         </w:r>
       </w:hyperlink>
+      <w:r>
+        <w:t xml:space="preserve"> </w:t>
+      </w:r>
     </w:p>
     <w:p>
       <w:pPr>
@@ -6770,14 +6937,14 @@
           <w:rFonts w:asciiTheme="minorHAnsi" w:hAnsiTheme="minorHAnsi"/>
         </w:rPr>
       </w:pPr>
-      <w:bookmarkStart w:id="29" w:name="_Toc420753192"/>
+      <w:bookmarkStart w:id="28" w:name="_Toc420934716"/>
       <w:r>
         <w:rPr>
           <w:rFonts w:asciiTheme="minorHAnsi" w:hAnsiTheme="minorHAnsi"/>
         </w:rPr>
         <w:t>Actas de las distintas reuniones celebradas</w:t>
       </w:r>
-      <w:bookmarkEnd w:id="29"/>
+      <w:bookmarkEnd w:id="28"/>
     </w:p>
     <w:p>
       <w:pPr>
@@ -6814,14 +6981,14 @@
           <w:rFonts w:asciiTheme="minorHAnsi" w:hAnsiTheme="minorHAnsi"/>
         </w:rPr>
       </w:pPr>
-      <w:bookmarkStart w:id="30" w:name="_Toc420753193"/>
+      <w:bookmarkStart w:id="29" w:name="_Toc420934717"/>
       <w:r>
         <w:rPr>
           <w:rFonts w:asciiTheme="minorHAnsi" w:hAnsiTheme="minorHAnsi"/>
         </w:rPr>
         <w:t>Coste real del proyecto</w:t>
       </w:r>
-      <w:bookmarkEnd w:id="30"/>
+      <w:bookmarkEnd w:id="29"/>
     </w:p>
     <w:p>
       <w:pPr>
@@ -6837,9 +7004,12 @@
           <w:rPr>
             <w:rStyle w:val="Hipervnculo"/>
           </w:rPr>
-          <w:t>https://github.com/MarcosCM/ecatalog/blob/master/doc/Coste%20final%20proyecto.xls</w:t>
+          <w:t>https://github.com/MarcosCM/ecatalog/blob/master/doc/costs%20and%20efforts/Coste%20final%20proyecto.xls</w:t>
         </w:r>
       </w:hyperlink>
+      <w:r>
+        <w:t xml:space="preserve"> </w:t>
+      </w:r>
     </w:p>
     <w:p>
       <w:pPr>
@@ -6888,14 +7058,15 @@
           <w:rFonts w:asciiTheme="minorHAnsi" w:hAnsiTheme="minorHAnsi"/>
         </w:rPr>
       </w:pPr>
-      <w:bookmarkStart w:id="31" w:name="_Toc420753194"/>
-      <w:r>
-        <w:rPr>
-          <w:rFonts w:asciiTheme="minorHAnsi" w:hAnsiTheme="minorHAnsi"/>
-        </w:rPr>
+      <w:bookmarkStart w:id="30" w:name="_Toc420934718"/>
+      <w:r>
+        <w:rPr>
+          <w:rFonts w:asciiTheme="minorHAnsi" w:hAnsiTheme="minorHAnsi"/>
+        </w:rPr>
+        <w:lastRenderedPageBreak/>
         <w:t>Gestión de configuraciones del proyecto</w:t>
       </w:r>
-      <w:bookmarkEnd w:id="31"/>
+      <w:bookmarkEnd w:id="30"/>
       <w:r>
         <w:rPr>
           <w:rFonts w:asciiTheme="minorHAnsi" w:hAnsiTheme="minorHAnsi"/>
@@ -6915,14 +7086,14 @@
           <w:rFonts w:asciiTheme="minorHAnsi" w:hAnsiTheme="minorHAnsi"/>
         </w:rPr>
       </w:pPr>
-      <w:bookmarkStart w:id="32" w:name="_Toc420753195"/>
+      <w:bookmarkStart w:id="31" w:name="_Toc420934719"/>
       <w:r>
         <w:rPr>
           <w:rFonts w:asciiTheme="minorHAnsi" w:hAnsiTheme="minorHAnsi"/>
         </w:rPr>
         <w:t>Políticas de nombrado</w:t>
       </w:r>
-      <w:bookmarkEnd w:id="32"/>
+      <w:bookmarkEnd w:id="31"/>
     </w:p>
     <w:p>
       <w:pPr>
@@ -6949,11 +7120,9 @@
           <w:t>https://github.com/MarcosCM/ecatalog/blob/master/doc/Est%C3%A1ndares%20V8.pdf</w:t>
         </w:r>
       </w:hyperlink>
-    </w:p>
-    <w:p>
-      <w:pPr>
-        <w:jc w:val="both"/>
-      </w:pPr>
+      <w:r>
+        <w:t xml:space="preserve"> </w:t>
+      </w:r>
     </w:p>
     <w:p>
       <w:pPr>
@@ -6967,14 +7136,14 @@
           <w:rFonts w:asciiTheme="minorHAnsi" w:hAnsiTheme="minorHAnsi"/>
         </w:rPr>
       </w:pPr>
-      <w:bookmarkStart w:id="33" w:name="_Toc420753196"/>
+      <w:bookmarkStart w:id="32" w:name="_Toc420934720"/>
       <w:r>
         <w:rPr>
           <w:rFonts w:asciiTheme="minorHAnsi" w:hAnsiTheme="minorHAnsi"/>
         </w:rPr>
         <w:t>Control de versiones</w:t>
       </w:r>
-      <w:bookmarkEnd w:id="33"/>
+      <w:bookmarkEnd w:id="32"/>
     </w:p>
     <w:p>
       <w:pPr>
@@ -7009,6 +7178,9 @@
           <w:t>https://github.com/MarcosCM/ecatalog/blob/master/doc/Est%C3%A1ndares%20V8.pdf</w:t>
         </w:r>
       </w:hyperlink>
+      <w:r>
+        <w:t xml:space="preserve"> </w:t>
+      </w:r>
     </w:p>
     <w:p>
       <w:pPr>
@@ -7027,14 +7199,14 @@
           <w:rFonts w:asciiTheme="minorHAnsi" w:hAnsiTheme="minorHAnsi"/>
         </w:rPr>
       </w:pPr>
-      <w:bookmarkStart w:id="34" w:name="_Toc420753197"/>
+      <w:bookmarkStart w:id="33" w:name="_Toc420934721"/>
       <w:r>
         <w:rPr>
           <w:rFonts w:asciiTheme="minorHAnsi" w:hAnsiTheme="minorHAnsi"/>
         </w:rPr>
         <w:t>Copias de seguridad</w:t>
       </w:r>
-      <w:bookmarkEnd w:id="34"/>
+      <w:bookmarkEnd w:id="33"/>
     </w:p>
     <w:p>
       <w:pPr>
@@ -7061,6 +7233,9 @@
           <w:t>https://github.com/MarcosCM/ecatalog/blob/master/doc/Est%C3%A1ndares%20V8.pdf</w:t>
         </w:r>
       </w:hyperlink>
+      <w:r>
+        <w:t xml:space="preserve"> </w:t>
+      </w:r>
     </w:p>
     <w:p>
       <w:pPr>
@@ -7079,14 +7254,14 @@
           <w:rFonts w:asciiTheme="minorHAnsi" w:hAnsiTheme="minorHAnsi"/>
         </w:rPr>
       </w:pPr>
-      <w:bookmarkStart w:id="35" w:name="_Toc420753198"/>
+      <w:bookmarkStart w:id="34" w:name="_Toc420934722"/>
       <w:r>
         <w:rPr>
           <w:rFonts w:asciiTheme="minorHAnsi" w:hAnsiTheme="minorHAnsi"/>
         </w:rPr>
         <w:t>Elementos de configuración y línea base</w:t>
       </w:r>
-      <w:bookmarkEnd w:id="35"/>
+      <w:bookmarkEnd w:id="34"/>
     </w:p>
     <w:p>
       <w:pPr>
@@ -7307,6 +7482,15 @@
     </w:p>
     <w:p>
       <w:pPr>
+        <w:jc w:val="both"/>
+        <w:rPr>
+          <w:b/>
+          <w:bCs/>
+        </w:rPr>
+      </w:pPr>
+    </w:p>
+    <w:p>
+      <w:pPr>
         <w:pStyle w:val="Ttulo1"/>
         <w:numPr>
           <w:ilvl w:val="0"/>
@@ -7317,14 +7501,15 @@
           <w:rFonts w:asciiTheme="minorHAnsi" w:hAnsiTheme="minorHAnsi"/>
         </w:rPr>
       </w:pPr>
-      <w:bookmarkStart w:id="36" w:name="_Toc420753199"/>
-      <w:r>
-        <w:rPr>
-          <w:rFonts w:asciiTheme="minorHAnsi" w:hAnsiTheme="minorHAnsi"/>
-        </w:rPr>
+      <w:bookmarkStart w:id="35" w:name="_Toc420934723"/>
+      <w:r>
+        <w:rPr>
+          <w:rFonts w:asciiTheme="minorHAnsi" w:hAnsiTheme="minorHAnsi"/>
+        </w:rPr>
+        <w:lastRenderedPageBreak/>
         <w:t>Aseguramiento de la calidad del proyecto</w:t>
       </w:r>
-      <w:bookmarkEnd w:id="36"/>
+      <w:bookmarkEnd w:id="35"/>
     </w:p>
     <w:p>
       <w:pPr>
@@ -7338,14 +7523,14 @@
           <w:rFonts w:asciiTheme="minorHAnsi" w:hAnsiTheme="minorHAnsi"/>
         </w:rPr>
       </w:pPr>
-      <w:bookmarkStart w:id="37" w:name="_Toc420753200"/>
+      <w:bookmarkStart w:id="36" w:name="_Toc420934724"/>
       <w:r>
         <w:rPr>
           <w:rFonts w:asciiTheme="minorHAnsi" w:hAnsiTheme="minorHAnsi"/>
         </w:rPr>
         <w:t>Estándares utilizados</w:t>
       </w:r>
-      <w:bookmarkEnd w:id="37"/>
+      <w:bookmarkEnd w:id="36"/>
     </w:p>
     <w:p>
       <w:pPr>
@@ -7364,6 +7549,9 @@
           <w:t>https://github.com/MarcosCM/ecatalog/blob/master/doc/Est%C3%A1ndares%20V8.pdf</w:t>
         </w:r>
       </w:hyperlink>
+      <w:r>
+        <w:t xml:space="preserve"> </w:t>
+      </w:r>
     </w:p>
     <w:p>
       <w:pPr>
@@ -7382,15 +7570,14 @@
           <w:rFonts w:asciiTheme="minorHAnsi" w:hAnsiTheme="minorHAnsi"/>
         </w:rPr>
       </w:pPr>
-      <w:bookmarkStart w:id="38" w:name="_Toc420753201"/>
-      <w:r>
-        <w:rPr>
-          <w:rFonts w:asciiTheme="minorHAnsi" w:hAnsiTheme="minorHAnsi"/>
-        </w:rPr>
-        <w:lastRenderedPageBreak/>
+      <w:bookmarkStart w:id="37" w:name="_Toc420934725"/>
+      <w:r>
+        <w:rPr>
+          <w:rFonts w:asciiTheme="minorHAnsi" w:hAnsiTheme="minorHAnsi"/>
+        </w:rPr>
         <w:t>Planificación de las auditorías</w:t>
       </w:r>
-      <w:bookmarkEnd w:id="38"/>
+      <w:bookmarkEnd w:id="37"/>
     </w:p>
     <w:p>
       <w:pPr>
@@ -7427,14 +7614,14 @@
           <w:rFonts w:asciiTheme="minorHAnsi" w:hAnsiTheme="minorHAnsi"/>
         </w:rPr>
       </w:pPr>
-      <w:bookmarkStart w:id="39" w:name="_Toc420753202"/>
+      <w:bookmarkStart w:id="38" w:name="_Toc420934726"/>
       <w:r>
         <w:rPr>
           <w:rFonts w:asciiTheme="minorHAnsi" w:hAnsiTheme="minorHAnsi"/>
         </w:rPr>
         <w:t>Auditorías</w:t>
       </w:r>
-      <w:bookmarkEnd w:id="39"/>
+      <w:bookmarkEnd w:id="38"/>
     </w:p>
     <w:p>
       <w:pPr>
@@ -7471,14 +7658,14 @@
           <w:rFonts w:asciiTheme="minorHAnsi" w:hAnsiTheme="minorHAnsi"/>
         </w:rPr>
       </w:pPr>
-      <w:bookmarkStart w:id="40" w:name="_Toc420753203"/>
+      <w:bookmarkStart w:id="39" w:name="_Toc420934727"/>
       <w:r>
         <w:rPr>
           <w:rFonts w:asciiTheme="minorHAnsi" w:hAnsiTheme="minorHAnsi"/>
         </w:rPr>
         <w:t>Auditoría externa</w:t>
       </w:r>
-      <w:bookmarkEnd w:id="40"/>
+      <w:bookmarkEnd w:id="39"/>
     </w:p>
     <w:p>
       <w:pPr>
@@ -7515,14 +7702,14 @@
           <w:rFonts w:asciiTheme="minorHAnsi" w:hAnsiTheme="minorHAnsi"/>
         </w:rPr>
       </w:pPr>
-      <w:bookmarkStart w:id="41" w:name="_Toc420753204"/>
+      <w:bookmarkStart w:id="40" w:name="_Toc420934728"/>
       <w:r>
         <w:rPr>
           <w:rFonts w:asciiTheme="minorHAnsi" w:hAnsiTheme="minorHAnsi"/>
         </w:rPr>
         <w:t>No conformidades</w:t>
       </w:r>
-      <w:bookmarkEnd w:id="41"/>
+      <w:bookmarkEnd w:id="40"/>
     </w:p>
     <w:p>
       <w:pPr>
@@ -7547,11 +7734,13 @@
     </w:p>
     <w:p>
       <w:pPr>
-        <w:jc w:val="both"/>
-      </w:pPr>
-    </w:p>
-    <w:p>
-      <w:pPr>
+        <w:spacing w:after="0" w:line="120" w:lineRule="atLeast"/>
+        <w:jc w:val="both"/>
+      </w:pPr>
+    </w:p>
+    <w:p>
+      <w:pPr>
+        <w:spacing w:after="0" w:line="120" w:lineRule="atLeast"/>
         <w:jc w:val="both"/>
       </w:pPr>
       <w:hyperlink r:id="rId44" w:history="1">
@@ -7562,16 +7751,13 @@
           <w:t>https://github.com/MarcosCM/ecatalog/blob/master/team/Auditor%C3%ADa%20interna.xls</w:t>
         </w:r>
       </w:hyperlink>
-    </w:p>
-    <w:p>
-      <w:pPr>
-        <w:pStyle w:val="Ttulo1"/>
-        <w:jc w:val="both"/>
-        <w:rPr>
-          <w:rFonts w:asciiTheme="minorHAnsi" w:hAnsiTheme="minorHAnsi"/>
-        </w:rPr>
-      </w:pPr>
-    </w:p>
+      <w:r>
+        <w:t xml:space="preserve"> </w:t>
+      </w:r>
+    </w:p>
+    <w:p/>
+    <w:p/>
+    <w:p/>
     <w:p/>
     <w:p/>
     <w:p/>
@@ -7588,14 +7774,15 @@
           <w:rFonts w:asciiTheme="minorHAnsi" w:hAnsiTheme="minorHAnsi"/>
         </w:rPr>
       </w:pPr>
-      <w:bookmarkStart w:id="42" w:name="_Toc420753205"/>
-      <w:r>
-        <w:rPr>
-          <w:rFonts w:asciiTheme="minorHAnsi" w:hAnsiTheme="minorHAnsi"/>
-        </w:rPr>
+      <w:bookmarkStart w:id="41" w:name="_Toc420934729"/>
+      <w:r>
+        <w:rPr>
+          <w:rFonts w:asciiTheme="minorHAnsi" w:hAnsiTheme="minorHAnsi"/>
+        </w:rPr>
+        <w:lastRenderedPageBreak/>
         <w:t>Postmortem del proyecto</w:t>
       </w:r>
-      <w:bookmarkEnd w:id="42"/>
+      <w:bookmarkEnd w:id="41"/>
       <w:r>
         <w:rPr>
           <w:rFonts w:asciiTheme="minorHAnsi" w:hAnsiTheme="minorHAnsi"/>
@@ -7615,14 +7802,14 @@
           <w:rFonts w:asciiTheme="minorHAnsi" w:hAnsiTheme="minorHAnsi"/>
         </w:rPr>
       </w:pPr>
-      <w:bookmarkStart w:id="43" w:name="_Toc420753206"/>
+      <w:bookmarkStart w:id="42" w:name="_Toc420934730"/>
       <w:r>
         <w:rPr>
           <w:rFonts w:asciiTheme="minorHAnsi" w:hAnsiTheme="minorHAnsi"/>
         </w:rPr>
         <w:t>Lecciones aprendidas</w:t>
       </w:r>
-      <w:bookmarkEnd w:id="43"/>
+      <w:bookmarkEnd w:id="42"/>
     </w:p>
     <w:p>
       <w:pPr>
@@ -7649,11 +7836,9 @@
           <w:t>https://github.com/MarcosCM/ecatalog/blob/master/team/Problemas%20encontrados%20y%20Lecciones%20Aprendidas.pdf</w:t>
         </w:r>
       </w:hyperlink>
-    </w:p>
-    <w:p>
-      <w:pPr>
-        <w:jc w:val="both"/>
-      </w:pPr>
+      <w:r>
+        <w:t xml:space="preserve"> </w:t>
+      </w:r>
     </w:p>
     <w:p>
       <w:pPr>
@@ -7672,15 +7857,14 @@
           <w:rFonts w:asciiTheme="minorHAnsi" w:hAnsiTheme="minorHAnsi"/>
         </w:rPr>
       </w:pPr>
-      <w:bookmarkStart w:id="44" w:name="_Toc420753207"/>
-      <w:r>
-        <w:rPr>
-          <w:rFonts w:asciiTheme="minorHAnsi" w:hAnsiTheme="minorHAnsi"/>
-        </w:rPr>
-        <w:lastRenderedPageBreak/>
+      <w:bookmarkStart w:id="43" w:name="_Toc420934731"/>
+      <w:r>
+        <w:rPr>
+          <w:rFonts w:asciiTheme="minorHAnsi" w:hAnsiTheme="minorHAnsi"/>
+        </w:rPr>
         <w:t>Problemas encontrados</w:t>
       </w:r>
-      <w:bookmarkEnd w:id="44"/>
+      <w:bookmarkEnd w:id="43"/>
     </w:p>
     <w:p>
       <w:pPr>
@@ -7707,6 +7891,9 @@
           <w:t>https://github.com/MarcosCM/ecatalog/blob/master/team/Problemas%20encontrados%20y%20Lecciones%20Aprendidas.pdf</w:t>
         </w:r>
       </w:hyperlink>
+      <w:r>
+        <w:t xml:space="preserve"> </w:t>
+      </w:r>
     </w:p>
     <w:p>
       <w:pPr>
@@ -7725,14 +7912,14 @@
           <w:rFonts w:asciiTheme="minorHAnsi" w:hAnsiTheme="minorHAnsi"/>
         </w:rPr>
       </w:pPr>
-      <w:bookmarkStart w:id="45" w:name="_Toc420753208"/>
+      <w:bookmarkStart w:id="44" w:name="_Toc420934732"/>
       <w:r>
         <w:rPr>
           <w:rFonts w:asciiTheme="minorHAnsi" w:hAnsiTheme="minorHAnsi"/>
         </w:rPr>
         <w:t>Catálogo de riesgos</w:t>
       </w:r>
-      <w:bookmarkEnd w:id="45"/>
+      <w:bookmarkEnd w:id="44"/>
     </w:p>
     <w:p>
       <w:pPr>
@@ -7852,6 +8039,11 @@
     </w:p>
     <w:p>
       <w:pPr>
+        <w:jc w:val="both"/>
+      </w:pPr>
+    </w:p>
+    <w:p>
+      <w:pPr>
         <w:pStyle w:val="Ttulo2"/>
         <w:numPr>
           <w:ilvl w:val="1"/>
@@ -7862,14 +8054,15 @@
           <w:rFonts w:asciiTheme="minorHAnsi" w:hAnsiTheme="minorHAnsi"/>
         </w:rPr>
       </w:pPr>
-      <w:bookmarkStart w:id="46" w:name="_Toc420753209"/>
-      <w:r>
-        <w:rPr>
-          <w:rFonts w:asciiTheme="minorHAnsi" w:hAnsiTheme="minorHAnsi"/>
-        </w:rPr>
+      <w:bookmarkStart w:id="45" w:name="_Toc420934733"/>
+      <w:r>
+        <w:rPr>
+          <w:rFonts w:asciiTheme="minorHAnsi" w:hAnsiTheme="minorHAnsi"/>
+        </w:rPr>
+        <w:lastRenderedPageBreak/>
         <w:t>Análisis diferencias esfuerzos y tamaños reales del proyecto vs los estimados</w:t>
       </w:r>
-      <w:bookmarkEnd w:id="46"/>
+      <w:bookmarkEnd w:id="45"/>
       <w:r>
         <w:rPr>
           <w:rFonts w:asciiTheme="minorHAnsi" w:hAnsiTheme="minorHAnsi"/>
@@ -7965,14 +8158,7 @@
         <w:rPr>
           <w:rFonts w:cs="Helvetica"/>
         </w:rPr>
-        <w:t xml:space="preserve">La primera razón es que se hizo una predicción pesimista de los esfuerzos en las tareas, se estimó un mayor coste del que finalmente ha sido en el desarrollo real del proyecto. Trabajar </w:t>
-      </w:r>
-      <w:r>
-        <w:rPr>
-          <w:rFonts w:cs="Helvetica"/>
-        </w:rPr>
-        <w:lastRenderedPageBreak/>
-        <w:t>con herramientas ya conocidas (</w:t>
+        <w:t>La primera razón es que se hizo una predicción pesimista de los esfuerzos en las tareas, se estimó un mayor coste del que finalmente ha sido en el desarrollo real del proyecto. Trabajar con herramientas ya conocidas (</w:t>
       </w:r>
       <w:proofErr w:type="spellStart"/>
       <w:r>
@@ -8048,14 +8234,14 @@
           <w:rFonts w:asciiTheme="minorHAnsi" w:hAnsiTheme="minorHAnsi"/>
         </w:rPr>
       </w:pPr>
-      <w:bookmarkStart w:id="47" w:name="_Toc420753210"/>
+      <w:bookmarkStart w:id="46" w:name="_Toc420934734"/>
       <w:r>
         <w:rPr>
           <w:rFonts w:asciiTheme="minorHAnsi" w:hAnsiTheme="minorHAnsi"/>
         </w:rPr>
         <w:t>Plan real vs planificación inicial</w:t>
       </w:r>
-      <w:bookmarkEnd w:id="47"/>
+      <w:bookmarkEnd w:id="46"/>
     </w:p>
     <w:p>
       <w:pPr>
@@ -8116,14 +8302,14 @@
           <w:rFonts w:asciiTheme="minorHAnsi" w:hAnsiTheme="minorHAnsi"/>
         </w:rPr>
       </w:pPr>
-      <w:bookmarkStart w:id="48" w:name="_Toc420753211"/>
+      <w:bookmarkStart w:id="47" w:name="_Toc420934735"/>
       <w:r>
         <w:rPr>
           <w:rFonts w:asciiTheme="minorHAnsi" w:hAnsiTheme="minorHAnsi"/>
         </w:rPr>
         <w:t>Análisis diferencias coste real del proyecto vs presupuesto</w:t>
       </w:r>
-      <w:bookmarkEnd w:id="48"/>
+      <w:bookmarkEnd w:id="47"/>
     </w:p>
     <w:p>
       <w:pPr>
@@ -8142,6 +8328,9 @@
           <w:t>https://github.com/MarcosCM/ecatalog/blob/master/team/An%C3%A1lisis%20estimaci%C3%B3n%20-%20realidad.pdf</w:t>
         </w:r>
       </w:hyperlink>
+      <w:r>
+        <w:t xml:space="preserve"> </w:t>
+      </w:r>
     </w:p>
     <w:p>
       <w:pPr>
@@ -8165,20 +8354,21 @@
           <w:rFonts w:asciiTheme="minorHAnsi" w:hAnsiTheme="minorHAnsi"/>
         </w:rPr>
       </w:pPr>
-      <w:bookmarkStart w:id="49" w:name="_Toc420753212"/>
-      <w:r>
-        <w:rPr>
-          <w:rFonts w:asciiTheme="minorHAnsi" w:hAnsiTheme="minorHAnsi"/>
-        </w:rPr>
+      <w:r>
+        <w:rPr>
+          <w:rFonts w:asciiTheme="minorHAnsi" w:hAnsiTheme="minorHAnsi"/>
+        </w:rPr>
+        <w:lastRenderedPageBreak/>
         <w:t xml:space="preserve"> </w:t>
       </w:r>
+      <w:bookmarkStart w:id="48" w:name="_Toc420934736"/>
       <w:r>
         <w:rPr>
           <w:rFonts w:asciiTheme="minorHAnsi" w:hAnsiTheme="minorHAnsi"/>
         </w:rPr>
         <w:t>Conclusiones</w:t>
       </w:r>
-      <w:bookmarkEnd w:id="49"/>
+      <w:bookmarkEnd w:id="48"/>
       <w:r>
         <w:rPr>
           <w:rFonts w:asciiTheme="minorHAnsi" w:hAnsiTheme="minorHAnsi"/>
@@ -8198,7 +8388,7 @@
           <w:rFonts w:asciiTheme="minorHAnsi" w:hAnsiTheme="minorHAnsi"/>
         </w:rPr>
       </w:pPr>
-      <w:bookmarkStart w:id="50" w:name="_Toc420753213"/>
+      <w:bookmarkStart w:id="49" w:name="_Toc420934737"/>
       <w:r>
         <w:rPr>
           <w:rFonts w:asciiTheme="minorHAnsi" w:hAnsiTheme="minorHAnsi"/>
@@ -8211,7 +8401,7 @@
         </w:rPr>
         <w:t>el proyecto</w:t>
       </w:r>
-      <w:bookmarkEnd w:id="50"/>
+      <w:bookmarkEnd w:id="49"/>
     </w:p>
     <w:p>
       <w:pPr>
@@ -8265,14 +8455,14 @@
           <w:rFonts w:asciiTheme="minorHAnsi" w:hAnsiTheme="minorHAnsi"/>
         </w:rPr>
       </w:pPr>
-      <w:bookmarkStart w:id="51" w:name="_Toc420753214"/>
+      <w:bookmarkStart w:id="50" w:name="_Toc420934738"/>
       <w:r>
         <w:rPr>
           <w:rFonts w:asciiTheme="minorHAnsi" w:hAnsiTheme="minorHAnsi"/>
         </w:rPr>
         <w:t>Ideas de mejora del proceso</w:t>
       </w:r>
-      <w:bookmarkEnd w:id="51"/>
+      <w:bookmarkEnd w:id="50"/>
     </w:p>
     <w:p>
       <w:pPr>
@@ -8288,7 +8478,6 @@
         </w:rPr>
       </w:pPr>
       <w:r>
-        <w:lastRenderedPageBreak/>
         <w:t xml:space="preserve">Para mejorar el proceso deberíamos haber planificado más reuniones a parte de las obligatorias, obligándonos a llevar un control más </w:t>
       </w:r>
       <w:r>
@@ -8330,14 +8519,14 @@
           <w:rFonts w:asciiTheme="minorHAnsi" w:hAnsiTheme="minorHAnsi"/>
         </w:rPr>
       </w:pPr>
-      <w:bookmarkStart w:id="52" w:name="_Toc420753215"/>
+      <w:bookmarkStart w:id="51" w:name="_Toc420934739"/>
       <w:r>
         <w:rPr>
           <w:rFonts w:asciiTheme="minorHAnsi" w:hAnsiTheme="minorHAnsi"/>
         </w:rPr>
         <w:t>Ideas de mejora del desarrollo del proyecto dentro de la asignatura</w:t>
       </w:r>
-      <w:bookmarkEnd w:id="52"/>
+      <w:bookmarkEnd w:id="51"/>
     </w:p>
     <w:p>
       <w:pPr>
@@ -8381,14 +8570,14 @@
           <w:rFonts w:asciiTheme="minorHAnsi" w:hAnsiTheme="minorHAnsi"/>
         </w:rPr>
       </w:pPr>
-      <w:bookmarkStart w:id="53" w:name="_Toc420753216"/>
+      <w:bookmarkStart w:id="52" w:name="_Toc420934740"/>
       <w:r>
         <w:rPr>
           <w:rFonts w:asciiTheme="minorHAnsi" w:hAnsiTheme="minorHAnsi"/>
         </w:rPr>
         <w:t>Valoraciones subjetivas pero argumentadas</w:t>
       </w:r>
-      <w:bookmarkEnd w:id="53"/>
+      <w:bookmarkEnd w:id="52"/>
     </w:p>
     <w:p>
       <w:pPr>
@@ -8425,7 +8614,7 @@
 </file>
 
 <file path=word/endnotes.xml><?xml version="1.0" encoding="utf-8"?>
-<w:endnotes xmlns:wpc="http://schemas.microsoft.com/office/word/2010/wordprocessingCanvas" xmlns:mc="http://schemas.openxmlformats.org/markup-compatibility/2006" xmlns:o="urn:schemas-microsoft-com:office:office" xmlns:r="http://schemas.openxmlformats.org/officeDocument/2006/relationships" xmlns:m="http://schemas.openxmlformats.org/officeDocument/2006/math" xmlns:v="urn:schemas-microsoft-com:vml" xmlns:wp14="http://schemas.microsoft.com/office/word/2010/wordprocessingDrawing" xmlns:wp="http://schemas.openxmlformats.org/drawingml/2006/wordprocessingDrawing" xmlns:w10="urn:schemas-microsoft-com:office:word" xmlns:w="http://schemas.openxmlformats.org/wordprocessingml/2006/main" xmlns:w14="http://schemas.microsoft.com/office/word/2010/wordml" xmlns:wpg="http://schemas.microsoft.com/office/word/2010/wordprocessingGroup" xmlns:wpi="http://schemas.microsoft.com/office/word/2010/wordprocessingInk" xmlns:wne="http://schemas.microsoft.com/office/word/2006/wordml" xmlns:wps="http://schemas.microsoft.com/office/word/2010/wordprocessingShape" mc:Ignorable="w14 wp14">
+<w:endnotes xmlns:ve="http://schemas.openxmlformats.org/markup-compatibility/2006" xmlns:o="urn:schemas-microsoft-com:office:office" xmlns:r="http://schemas.openxmlformats.org/officeDocument/2006/relationships" xmlns:m="http://schemas.openxmlformats.org/officeDocument/2006/math" xmlns:v="urn:schemas-microsoft-com:vml" xmlns:wp="http://schemas.openxmlformats.org/drawingml/2006/wordprocessingDrawing" xmlns:w10="urn:schemas-microsoft-com:office:word" xmlns:w="http://schemas.openxmlformats.org/wordprocessingml/2006/main" xmlns:wne="http://schemas.microsoft.com/office/word/2006/wordml">
   <w:endnote w:type="separator" w:id="-1">
     <w:p>
       <w:pPr>
@@ -8450,7 +8639,7 @@
 </file>
 
 <file path=word/footer1.xml><?xml version="1.0" encoding="utf-8"?>
-<w:ftr xmlns:wpc="http://schemas.microsoft.com/office/word/2010/wordprocessingCanvas" xmlns:mc="http://schemas.openxmlformats.org/markup-compatibility/2006" xmlns:o="urn:schemas-microsoft-com:office:office" xmlns:r="http://schemas.openxmlformats.org/officeDocument/2006/relationships" xmlns:m="http://schemas.openxmlformats.org/officeDocument/2006/math" xmlns:v="urn:schemas-microsoft-com:vml" xmlns:wp14="http://schemas.microsoft.com/office/word/2010/wordprocessingDrawing" xmlns:wp="http://schemas.openxmlformats.org/drawingml/2006/wordprocessingDrawing" xmlns:w10="urn:schemas-microsoft-com:office:word" xmlns:w="http://schemas.openxmlformats.org/wordprocessingml/2006/main" xmlns:w14="http://schemas.microsoft.com/office/word/2010/wordml" xmlns:wpg="http://schemas.microsoft.com/office/word/2010/wordprocessingGroup" xmlns:wpi="http://schemas.microsoft.com/office/word/2010/wordprocessingInk" xmlns:wne="http://schemas.microsoft.com/office/word/2006/wordml" xmlns:wps="http://schemas.microsoft.com/office/word/2010/wordprocessingShape" mc:Ignorable="w14 wp14">
+<w:ftr xmlns:ve="http://schemas.openxmlformats.org/markup-compatibility/2006" xmlns:o="urn:schemas-microsoft-com:office:office" xmlns:r="http://schemas.openxmlformats.org/officeDocument/2006/relationships" xmlns:m="http://schemas.openxmlformats.org/officeDocument/2006/math" xmlns:v="urn:schemas-microsoft-com:vml" xmlns:wp="http://schemas.openxmlformats.org/drawingml/2006/wordprocessingDrawing" xmlns:w10="urn:schemas-microsoft-com:office:word" xmlns:w="http://schemas.openxmlformats.org/wordprocessingml/2006/main" xmlns:wne="http://schemas.microsoft.com/office/word/2006/wordml">
   <w:sdt>
     <w:sdtPr>
       <w:id w:val="8400550"/>
@@ -8459,7 +8648,6 @@
         <w:docPartUnique/>
       </w:docPartObj>
     </w:sdtPr>
-    <w:sdtEndPr/>
     <w:sdtContent>
       <w:p>
         <w:pPr>
@@ -8479,7 +8667,7 @@
           <w:rPr>
             <w:noProof/>
           </w:rPr>
-          <w:t>7</w:t>
+          <w:t>12</w:t>
         </w:r>
         <w:r>
           <w:rPr>
@@ -8499,7 +8687,7 @@
 </file>
 
 <file path=word/footnotes.xml><?xml version="1.0" encoding="utf-8"?>
-<w:footnotes xmlns:wpc="http://schemas.microsoft.com/office/word/2010/wordprocessingCanvas" xmlns:mc="http://schemas.openxmlformats.org/markup-compatibility/2006" xmlns:o="urn:schemas-microsoft-com:office:office" xmlns:r="http://schemas.openxmlformats.org/officeDocument/2006/relationships" xmlns:m="http://schemas.openxmlformats.org/officeDocument/2006/math" xmlns:v="urn:schemas-microsoft-com:vml" xmlns:wp14="http://schemas.microsoft.com/office/word/2010/wordprocessingDrawing" xmlns:wp="http://schemas.openxmlformats.org/drawingml/2006/wordprocessingDrawing" xmlns:w10="urn:schemas-microsoft-com:office:word" xmlns:w="http://schemas.openxmlformats.org/wordprocessingml/2006/main" xmlns:w14="http://schemas.microsoft.com/office/word/2010/wordml" xmlns:wpg="http://schemas.microsoft.com/office/word/2010/wordprocessingGroup" xmlns:wpi="http://schemas.microsoft.com/office/word/2010/wordprocessingInk" xmlns:wne="http://schemas.microsoft.com/office/word/2006/wordml" xmlns:wps="http://schemas.microsoft.com/office/word/2010/wordprocessingShape" mc:Ignorable="w14 wp14">
+<w:footnotes xmlns:ve="http://schemas.openxmlformats.org/markup-compatibility/2006" xmlns:o="urn:schemas-microsoft-com:office:office" xmlns:r="http://schemas.openxmlformats.org/officeDocument/2006/relationships" xmlns:m="http://schemas.openxmlformats.org/officeDocument/2006/math" xmlns:v="urn:schemas-microsoft-com:vml" xmlns:wp="http://schemas.openxmlformats.org/drawingml/2006/wordprocessingDrawing" xmlns:w10="urn:schemas-microsoft-com:office:word" xmlns:w="http://schemas.openxmlformats.org/wordprocessingml/2006/main" xmlns:wne="http://schemas.microsoft.com/office/word/2006/wordml">
   <w:footnote w:type="separator" w:id="-1">
     <w:p>
       <w:pPr>
@@ -8524,7 +8712,7 @@
 </file>
 
 <file path=word/header1.xml><?xml version="1.0" encoding="utf-8"?>
-<w:hdr xmlns:wpc="http://schemas.microsoft.com/office/word/2010/wordprocessingCanvas" xmlns:mc="http://schemas.openxmlformats.org/markup-compatibility/2006" xmlns:o="urn:schemas-microsoft-com:office:office" xmlns:r="http://schemas.openxmlformats.org/officeDocument/2006/relationships" xmlns:m="http://schemas.openxmlformats.org/officeDocument/2006/math" xmlns:v="urn:schemas-microsoft-com:vml" xmlns:wp14="http://schemas.microsoft.com/office/word/2010/wordprocessingDrawing" xmlns:wp="http://schemas.openxmlformats.org/drawingml/2006/wordprocessingDrawing" xmlns:w10="urn:schemas-microsoft-com:office:word" xmlns:w="http://schemas.openxmlformats.org/wordprocessingml/2006/main" xmlns:w14="http://schemas.microsoft.com/office/word/2010/wordml" xmlns:wpg="http://schemas.microsoft.com/office/word/2010/wordprocessingGroup" xmlns:wpi="http://schemas.microsoft.com/office/word/2010/wordprocessingInk" xmlns:wne="http://schemas.microsoft.com/office/word/2006/wordml" xmlns:wps="http://schemas.microsoft.com/office/word/2010/wordprocessingShape" mc:Ignorable="w14 wp14">
+<w:hdr xmlns:ve="http://schemas.openxmlformats.org/markup-compatibility/2006" xmlns:o="urn:schemas-microsoft-com:office:office" xmlns:r="http://schemas.openxmlformats.org/officeDocument/2006/relationships" xmlns:m="http://schemas.openxmlformats.org/officeDocument/2006/math" xmlns:v="urn:schemas-microsoft-com:vml" xmlns:wp="http://schemas.openxmlformats.org/drawingml/2006/wordprocessingDrawing" xmlns:w10="urn:schemas-microsoft-com:office:word" xmlns:w="http://schemas.openxmlformats.org/wordprocessingml/2006/main" xmlns:wne="http://schemas.microsoft.com/office/word/2006/wordml">
   <w:p>
     <w:pPr>
       <w:pStyle w:val="Encabezado"/>
@@ -8565,7 +8753,7 @@
 </file>
 
 <file path=word/header2.xml><?xml version="1.0" encoding="utf-8"?>
-<w:hdr xmlns:wpc="http://schemas.microsoft.com/office/word/2010/wordprocessingCanvas" xmlns:mc="http://schemas.openxmlformats.org/markup-compatibility/2006" xmlns:o="urn:schemas-microsoft-com:office:office" xmlns:r="http://schemas.openxmlformats.org/officeDocument/2006/relationships" xmlns:m="http://schemas.openxmlformats.org/officeDocument/2006/math" xmlns:v="urn:schemas-microsoft-com:vml" xmlns:wp14="http://schemas.microsoft.com/office/word/2010/wordprocessingDrawing" xmlns:wp="http://schemas.openxmlformats.org/drawingml/2006/wordprocessingDrawing" xmlns:w10="urn:schemas-microsoft-com:office:word" xmlns:w="http://schemas.openxmlformats.org/wordprocessingml/2006/main" xmlns:w14="http://schemas.microsoft.com/office/word/2010/wordml" xmlns:wpg="http://schemas.microsoft.com/office/word/2010/wordprocessingGroup" xmlns:wpi="http://schemas.microsoft.com/office/word/2010/wordprocessingInk" xmlns:wne="http://schemas.microsoft.com/office/word/2006/wordml" xmlns:wps="http://schemas.microsoft.com/office/word/2010/wordprocessingShape" mc:Ignorable="w14 wp14">
+<w:hdr xmlns:ve="http://schemas.openxmlformats.org/markup-compatibility/2006" xmlns:o="urn:schemas-microsoft-com:office:office" xmlns:r="http://schemas.openxmlformats.org/officeDocument/2006/relationships" xmlns:m="http://schemas.openxmlformats.org/officeDocument/2006/math" xmlns:v="urn:schemas-microsoft-com:vml" xmlns:wp="http://schemas.openxmlformats.org/drawingml/2006/wordprocessingDrawing" xmlns:w10="urn:schemas-microsoft-com:office:word" xmlns:w="http://schemas.openxmlformats.org/wordprocessingml/2006/main" xmlns:wne="http://schemas.microsoft.com/office/word/2006/wordml">
   <w:p>
     <w:pPr>
       <w:pStyle w:val="Encabezado"/>
@@ -8607,7 +8795,7 @@
 </file>
 
 <file path=word/header3.xml><?xml version="1.0" encoding="utf-8"?>
-<w:hdr xmlns:wpc="http://schemas.microsoft.com/office/word/2010/wordprocessingCanvas" xmlns:mc="http://schemas.openxmlformats.org/markup-compatibility/2006" xmlns:o="urn:schemas-microsoft-com:office:office" xmlns:r="http://schemas.openxmlformats.org/officeDocument/2006/relationships" xmlns:m="http://schemas.openxmlformats.org/officeDocument/2006/math" xmlns:v="urn:schemas-microsoft-com:vml" xmlns:wp14="http://schemas.microsoft.com/office/word/2010/wordprocessingDrawing" xmlns:wp="http://schemas.openxmlformats.org/drawingml/2006/wordprocessingDrawing" xmlns:w10="urn:schemas-microsoft-com:office:word" xmlns:w="http://schemas.openxmlformats.org/wordprocessingml/2006/main" xmlns:w14="http://schemas.microsoft.com/office/word/2010/wordml" xmlns:wpg="http://schemas.microsoft.com/office/word/2010/wordprocessingGroup" xmlns:wpi="http://schemas.microsoft.com/office/word/2010/wordprocessingInk" xmlns:wne="http://schemas.microsoft.com/office/word/2006/wordml" xmlns:wps="http://schemas.microsoft.com/office/word/2010/wordprocessingShape" mc:Ignorable="w14 wp14">
+<w:hdr xmlns:ve="http://schemas.openxmlformats.org/markup-compatibility/2006" xmlns:o="urn:schemas-microsoft-com:office:office" xmlns:r="http://schemas.openxmlformats.org/officeDocument/2006/relationships" xmlns:m="http://schemas.openxmlformats.org/officeDocument/2006/math" xmlns:v="urn:schemas-microsoft-com:vml" xmlns:wp="http://schemas.openxmlformats.org/drawingml/2006/wordprocessingDrawing" xmlns:w10="urn:schemas-microsoft-com:office:word" xmlns:w="http://schemas.openxmlformats.org/wordprocessingml/2006/main" xmlns:wne="http://schemas.microsoft.com/office/word/2006/wordml">
   <w:p>
     <w:pPr>
       <w:pStyle w:val="Encabezado"/>
@@ -8648,7 +8836,7 @@
 </file>
 
 <file path=word/header4.xml><?xml version="1.0" encoding="utf-8"?>
-<w:hdr xmlns:wpc="http://schemas.microsoft.com/office/word/2010/wordprocessingCanvas" xmlns:mc="http://schemas.openxmlformats.org/markup-compatibility/2006" xmlns:o="urn:schemas-microsoft-com:office:office" xmlns:r="http://schemas.openxmlformats.org/officeDocument/2006/relationships" xmlns:m="http://schemas.openxmlformats.org/officeDocument/2006/math" xmlns:v="urn:schemas-microsoft-com:vml" xmlns:wp14="http://schemas.microsoft.com/office/word/2010/wordprocessingDrawing" xmlns:wp="http://schemas.openxmlformats.org/drawingml/2006/wordprocessingDrawing" xmlns:w10="urn:schemas-microsoft-com:office:word" xmlns:w="http://schemas.openxmlformats.org/wordprocessingml/2006/main" xmlns:w14="http://schemas.microsoft.com/office/word/2010/wordml" xmlns:wpg="http://schemas.microsoft.com/office/word/2010/wordprocessingGroup" xmlns:wpi="http://schemas.microsoft.com/office/word/2010/wordprocessingInk" xmlns:wne="http://schemas.microsoft.com/office/word/2006/wordml" xmlns:wps="http://schemas.microsoft.com/office/word/2010/wordprocessingShape" mc:Ignorable="w14 wp14">
+<w:hdr xmlns:ve="http://schemas.openxmlformats.org/markup-compatibility/2006" xmlns:o="urn:schemas-microsoft-com:office:office" xmlns:r="http://schemas.openxmlformats.org/officeDocument/2006/relationships" xmlns:m="http://schemas.openxmlformats.org/officeDocument/2006/math" xmlns:v="urn:schemas-microsoft-com:vml" xmlns:wp="http://schemas.openxmlformats.org/drawingml/2006/wordprocessingDrawing" xmlns:w10="urn:schemas-microsoft-com:office:word" xmlns:w="http://schemas.openxmlformats.org/wordprocessingml/2006/main" xmlns:wne="http://schemas.microsoft.com/office/word/2006/wordml">
   <w:p>
     <w:pPr>
       <w:pStyle w:val="Encabezado"/>
@@ -8693,7 +8881,7 @@
 </file>
 
 <file path=word/numbering.xml><?xml version="1.0" encoding="utf-8"?>
-<w:numbering xmlns:wpc="http://schemas.microsoft.com/office/word/2010/wordprocessingCanvas" xmlns:mc="http://schemas.openxmlformats.org/markup-compatibility/2006" xmlns:o="urn:schemas-microsoft-com:office:office" xmlns:r="http://schemas.openxmlformats.org/officeDocument/2006/relationships" xmlns:m="http://schemas.openxmlformats.org/officeDocument/2006/math" xmlns:v="urn:schemas-microsoft-com:vml" xmlns:wp14="http://schemas.microsoft.com/office/word/2010/wordprocessingDrawing" xmlns:wp="http://schemas.openxmlformats.org/drawingml/2006/wordprocessingDrawing" xmlns:w10="urn:schemas-microsoft-com:office:word" xmlns:w="http://schemas.openxmlformats.org/wordprocessingml/2006/main" xmlns:w14="http://schemas.microsoft.com/office/word/2010/wordml" xmlns:wpg="http://schemas.microsoft.com/office/word/2010/wordprocessingGroup" xmlns:wpi="http://schemas.microsoft.com/office/word/2010/wordprocessingInk" xmlns:wne="http://schemas.microsoft.com/office/word/2006/wordml" xmlns:wps="http://schemas.microsoft.com/office/word/2010/wordprocessingShape" mc:Ignorable="w14 wp14">
+<w:numbering xmlns:ve="http://schemas.openxmlformats.org/markup-compatibility/2006" xmlns:o="urn:schemas-microsoft-com:office:office" xmlns:r="http://schemas.openxmlformats.org/officeDocument/2006/relationships" xmlns:m="http://schemas.openxmlformats.org/officeDocument/2006/math" xmlns:v="urn:schemas-microsoft-com:vml" xmlns:wp="http://schemas.openxmlformats.org/drawingml/2006/wordprocessingDrawing" xmlns:w10="urn:schemas-microsoft-com:office:word" xmlns:w="http://schemas.openxmlformats.org/wordprocessingml/2006/main" xmlns:wne="http://schemas.microsoft.com/office/word/2006/wordml">
   <w:abstractNum w:abstractNumId="0">
     <w:nsid w:val="176B299D"/>
     <w:multiLevelType w:val="hybridMultilevel"/>
@@ -9514,7 +9702,7 @@
 </file>
 
 <file path=word/styles.xml><?xml version="1.0" encoding="utf-8"?>
-<w:styles xmlns:mc="http://schemas.openxmlformats.org/markup-compatibility/2006" xmlns:r="http://schemas.openxmlformats.org/officeDocument/2006/relationships" xmlns:w="http://schemas.openxmlformats.org/wordprocessingml/2006/main" xmlns:w14="http://schemas.microsoft.com/office/word/2010/wordml" mc:Ignorable="w14">
+<w:styles xmlns:r="http://schemas.openxmlformats.org/officeDocument/2006/relationships" xmlns:w="http://schemas.openxmlformats.org/wordprocessingml/2006/main">
   <w:docDefaults>
     <w:rPrDefault>
       <w:rPr>
@@ -9762,6 +9950,7 @@
     <w:uiPriority w:val="99"/>
     <w:semiHidden/>
     <w:unhideWhenUsed/>
+    <w:qFormat/>
     <w:tblPr>
       <w:tblInd w:w="0" w:type="dxa"/>
       <w:tblCellMar>
@@ -10515,7 +10704,7 @@
 </file>
 
 <file path=customXml/itemProps1.xml><?xml version="1.0" encoding="utf-8"?>
-<ds:datastoreItem xmlns:ds="http://schemas.openxmlformats.org/officeDocument/2006/customXml" ds:itemID="{88966681-52D7-4D71-8DB9-FDD16572F6CB}">
+<ds:datastoreItem xmlns:ds="http://schemas.openxmlformats.org/officeDocument/2006/customXml" ds:itemID="{7CB58FA3-565A-4A06-B975-597DE9E021F4}">
   <ds:schemaRefs>
     <ds:schemaRef ds:uri="http://schemas.openxmlformats.org/officeDocument/2006/bibliography"/>
   </ds:schemaRefs>

</xml_diff>